<commit_message>
added profile picture url to linkedIn response
</commit_message>
<xml_diff>
--- a/Documentation/LinkedIn API Response.docx
+++ b/Documentation/LinkedIn API Response.docx
@@ -27,16 +27,16 @@
       <w:tblPr>
         <w:tblW w:w="10035" w:type="dxa"/>
         <w:jc w:val="left"/>
-        <w:tblInd w:w="1" w:type="dxa"/>
+        <w:tblInd w:w="-1" w:type="dxa"/>
         <w:tblBorders>
-          <w:top w:val="single" w:sz="2" w:space="0" w:color="000000"/>
-          <w:left w:val="single" w:sz="2" w:space="0" w:color="000000"/>
-          <w:bottom w:val="single" w:sz="2" w:space="0" w:color="000000"/>
-          <w:insideH w:val="single" w:sz="2" w:space="0" w:color="000000"/>
+          <w:top w:val="single" w:sz="2" w:space="0" w:color="000001"/>
+          <w:left w:val="single" w:sz="2" w:space="0" w:color="000001"/>
+          <w:bottom w:val="single" w:sz="2" w:space="0" w:color="000001"/>
+          <w:insideH w:val="single" w:sz="2" w:space="0" w:color="000001"/>
         </w:tblBorders>
         <w:tblCellMar>
           <w:top w:w="55" w:type="dxa"/>
-          <w:left w:w="54" w:type="dxa"/>
+          <w:left w:w="51" w:type="dxa"/>
           <w:bottom w:w="55" w:type="dxa"/>
           <w:right w:w="55" w:type="dxa"/>
         </w:tblCellMar>
@@ -52,14 +52,14 @@
           <w:tcPr>
             <w:tcW w:w="1740" w:type="dxa"/>
             <w:tcBorders>
-              <w:top w:val="single" w:sz="2" w:space="0" w:color="000000"/>
-              <w:left w:val="single" w:sz="2" w:space="0" w:color="000000"/>
-              <w:bottom w:val="single" w:sz="2" w:space="0" w:color="000000"/>
-              <w:insideH w:val="single" w:sz="2" w:space="0" w:color="000000"/>
-            </w:tcBorders>
-            <w:shd w:fill="auto" w:val="clear"/>
-            <w:tcMar>
-              <w:left w:w="54" w:type="dxa"/>
+              <w:top w:val="single" w:sz="2" w:space="0" w:color="000001"/>
+              <w:left w:val="single" w:sz="2" w:space="0" w:color="000001"/>
+              <w:bottom w:val="single" w:sz="2" w:space="0" w:color="000001"/>
+              <w:insideH w:val="single" w:sz="2" w:space="0" w:color="000001"/>
+            </w:tcBorders>
+            <w:shd w:fill="auto" w:val="clear"/>
+            <w:tcMar>
+              <w:left w:w="51" w:type="dxa"/>
             </w:tcMar>
           </w:tcPr>
           <w:p>
@@ -84,14 +84,14 @@
           <w:tcPr>
             <w:tcW w:w="5010" w:type="dxa"/>
             <w:tcBorders>
-              <w:top w:val="single" w:sz="2" w:space="0" w:color="000000"/>
-              <w:left w:val="single" w:sz="2" w:space="0" w:color="000000"/>
-              <w:bottom w:val="single" w:sz="2" w:space="0" w:color="000000"/>
-              <w:insideH w:val="single" w:sz="2" w:space="0" w:color="000000"/>
-            </w:tcBorders>
-            <w:shd w:fill="auto" w:val="clear"/>
-            <w:tcMar>
-              <w:left w:w="54" w:type="dxa"/>
+              <w:top w:val="single" w:sz="2" w:space="0" w:color="000001"/>
+              <w:left w:val="single" w:sz="2" w:space="0" w:color="000001"/>
+              <w:bottom w:val="single" w:sz="2" w:space="0" w:color="000001"/>
+              <w:insideH w:val="single" w:sz="2" w:space="0" w:color="000001"/>
+            </w:tcBorders>
+            <w:shd w:fill="auto" w:val="clear"/>
+            <w:tcMar>
+              <w:left w:w="51" w:type="dxa"/>
             </w:tcMar>
           </w:tcPr>
           <w:p>
@@ -116,16 +116,16 @@
           <w:tcPr>
             <w:tcW w:w="3285" w:type="dxa"/>
             <w:tcBorders>
-              <w:top w:val="single" w:sz="2" w:space="0" w:color="000000"/>
-              <w:left w:val="single" w:sz="2" w:space="0" w:color="000000"/>
-              <w:bottom w:val="single" w:sz="2" w:space="0" w:color="000000"/>
-              <w:right w:val="single" w:sz="2" w:space="0" w:color="000000"/>
-              <w:insideH w:val="single" w:sz="2" w:space="0" w:color="000000"/>
-              <w:insideV w:val="single" w:sz="2" w:space="0" w:color="000000"/>
-            </w:tcBorders>
-            <w:shd w:fill="auto" w:val="clear"/>
-            <w:tcMar>
-              <w:left w:w="54" w:type="dxa"/>
+              <w:top w:val="single" w:sz="2" w:space="0" w:color="000001"/>
+              <w:left w:val="single" w:sz="2" w:space="0" w:color="000001"/>
+              <w:bottom w:val="single" w:sz="2" w:space="0" w:color="000001"/>
+              <w:right w:val="single" w:sz="2" w:space="0" w:color="000001"/>
+              <w:insideH w:val="single" w:sz="2" w:space="0" w:color="000001"/>
+              <w:insideV w:val="single" w:sz="2" w:space="0" w:color="000001"/>
+            </w:tcBorders>
+            <w:shd w:fill="auto" w:val="clear"/>
+            <w:tcMar>
+              <w:left w:w="51" w:type="dxa"/>
             </w:tcMar>
           </w:tcPr>
           <w:p>
@@ -153,13 +153,14 @@
           <w:tcPr>
             <w:tcW w:w="1740" w:type="dxa"/>
             <w:tcBorders>
-              <w:left w:val="single" w:sz="2" w:space="0" w:color="000000"/>
-              <w:bottom w:val="single" w:sz="2" w:space="0" w:color="000000"/>
-              <w:insideH w:val="single" w:sz="2" w:space="0" w:color="000000"/>
-            </w:tcBorders>
-            <w:shd w:fill="auto" w:val="clear"/>
-            <w:tcMar>
-              <w:left w:w="54" w:type="dxa"/>
+              <w:top w:val="single" w:sz="2" w:space="0" w:color="000001"/>
+              <w:left w:val="single" w:sz="2" w:space="0" w:color="000001"/>
+              <w:bottom w:val="single" w:sz="2" w:space="0" w:color="000001"/>
+              <w:insideH w:val="single" w:sz="2" w:space="0" w:color="000001"/>
+            </w:tcBorders>
+            <w:shd w:fill="auto" w:val="clear"/>
+            <w:tcMar>
+              <w:left w:w="51" w:type="dxa"/>
             </w:tcMar>
           </w:tcPr>
           <w:p>
@@ -177,13 +178,14 @@
           <w:tcPr>
             <w:tcW w:w="5010" w:type="dxa"/>
             <w:tcBorders>
-              <w:left w:val="single" w:sz="2" w:space="0" w:color="000000"/>
-              <w:bottom w:val="single" w:sz="2" w:space="0" w:color="000000"/>
-              <w:insideH w:val="single" w:sz="2" w:space="0" w:color="000000"/>
-            </w:tcBorders>
-            <w:shd w:fill="auto" w:val="clear"/>
-            <w:tcMar>
-              <w:left w:w="54" w:type="dxa"/>
+              <w:top w:val="single" w:sz="2" w:space="0" w:color="000001"/>
+              <w:left w:val="single" w:sz="2" w:space="0" w:color="000001"/>
+              <w:bottom w:val="single" w:sz="2" w:space="0" w:color="000001"/>
+              <w:insideH w:val="single" w:sz="2" w:space="0" w:color="000001"/>
+            </w:tcBorders>
+            <w:shd w:fill="auto" w:val="clear"/>
+            <w:tcMar>
+              <w:left w:w="51" w:type="dxa"/>
             </w:tcMar>
           </w:tcPr>
           <w:p>
@@ -201,15 +203,16 @@
           <w:tcPr>
             <w:tcW w:w="3285" w:type="dxa"/>
             <w:tcBorders>
-              <w:left w:val="single" w:sz="2" w:space="0" w:color="000000"/>
-              <w:bottom w:val="single" w:sz="2" w:space="0" w:color="000000"/>
-              <w:right w:val="single" w:sz="2" w:space="0" w:color="000000"/>
-              <w:insideH w:val="single" w:sz="2" w:space="0" w:color="000000"/>
-              <w:insideV w:val="single" w:sz="2" w:space="0" w:color="000000"/>
-            </w:tcBorders>
-            <w:shd w:fill="auto" w:val="clear"/>
-            <w:tcMar>
-              <w:left w:w="54" w:type="dxa"/>
+              <w:top w:val="single" w:sz="2" w:space="0" w:color="000001"/>
+              <w:left w:val="single" w:sz="2" w:space="0" w:color="000001"/>
+              <w:bottom w:val="single" w:sz="2" w:space="0" w:color="000001"/>
+              <w:right w:val="single" w:sz="2" w:space="0" w:color="000001"/>
+              <w:insideH w:val="single" w:sz="2" w:space="0" w:color="000001"/>
+              <w:insideV w:val="single" w:sz="2" w:space="0" w:color="000001"/>
+            </w:tcBorders>
+            <w:shd w:fill="auto" w:val="clear"/>
+            <w:tcMar>
+              <w:left w:w="51" w:type="dxa"/>
             </w:tcMar>
           </w:tcPr>
           <w:p>
@@ -230,13 +233,14 @@
           <w:tcPr>
             <w:tcW w:w="1740" w:type="dxa"/>
             <w:tcBorders>
-              <w:left w:val="single" w:sz="2" w:space="0" w:color="000000"/>
-              <w:bottom w:val="single" w:sz="2" w:space="0" w:color="000000"/>
-              <w:insideH w:val="single" w:sz="2" w:space="0" w:color="000000"/>
-            </w:tcBorders>
-            <w:shd w:fill="auto" w:val="clear"/>
-            <w:tcMar>
-              <w:left w:w="54" w:type="dxa"/>
+              <w:top w:val="single" w:sz="2" w:space="0" w:color="000001"/>
+              <w:left w:val="single" w:sz="2" w:space="0" w:color="000001"/>
+              <w:bottom w:val="single" w:sz="2" w:space="0" w:color="000001"/>
+              <w:insideH w:val="single" w:sz="2" w:space="0" w:color="000001"/>
+            </w:tcBorders>
+            <w:shd w:fill="auto" w:val="clear"/>
+            <w:tcMar>
+              <w:left w:w="51" w:type="dxa"/>
             </w:tcMar>
           </w:tcPr>
           <w:p>
@@ -254,13 +258,14 @@
           <w:tcPr>
             <w:tcW w:w="5010" w:type="dxa"/>
             <w:tcBorders>
-              <w:left w:val="single" w:sz="2" w:space="0" w:color="000000"/>
-              <w:bottom w:val="single" w:sz="2" w:space="0" w:color="000000"/>
-              <w:insideH w:val="single" w:sz="2" w:space="0" w:color="000000"/>
-            </w:tcBorders>
-            <w:shd w:fill="auto" w:val="clear"/>
-            <w:tcMar>
-              <w:left w:w="54" w:type="dxa"/>
+              <w:top w:val="single" w:sz="2" w:space="0" w:color="000001"/>
+              <w:left w:val="single" w:sz="2" w:space="0" w:color="000001"/>
+              <w:bottom w:val="single" w:sz="2" w:space="0" w:color="000001"/>
+              <w:insideH w:val="single" w:sz="2" w:space="0" w:color="000001"/>
+            </w:tcBorders>
+            <w:shd w:fill="auto" w:val="clear"/>
+            <w:tcMar>
+              <w:left w:w="51" w:type="dxa"/>
             </w:tcMar>
           </w:tcPr>
           <w:p>
@@ -278,15 +283,16 @@
           <w:tcPr>
             <w:tcW w:w="3285" w:type="dxa"/>
             <w:tcBorders>
-              <w:left w:val="single" w:sz="2" w:space="0" w:color="000000"/>
-              <w:bottom w:val="single" w:sz="2" w:space="0" w:color="000000"/>
-              <w:right w:val="single" w:sz="2" w:space="0" w:color="000000"/>
-              <w:insideH w:val="single" w:sz="2" w:space="0" w:color="000000"/>
-              <w:insideV w:val="single" w:sz="2" w:space="0" w:color="000000"/>
-            </w:tcBorders>
-            <w:shd w:fill="auto" w:val="clear"/>
-            <w:tcMar>
-              <w:left w:w="54" w:type="dxa"/>
+              <w:top w:val="single" w:sz="2" w:space="0" w:color="000001"/>
+              <w:left w:val="single" w:sz="2" w:space="0" w:color="000001"/>
+              <w:bottom w:val="single" w:sz="2" w:space="0" w:color="000001"/>
+              <w:right w:val="single" w:sz="2" w:space="0" w:color="000001"/>
+              <w:insideH w:val="single" w:sz="2" w:space="0" w:color="000001"/>
+              <w:insideV w:val="single" w:sz="2" w:space="0" w:color="000001"/>
+            </w:tcBorders>
+            <w:shd w:fill="auto" w:val="clear"/>
+            <w:tcMar>
+              <w:left w:w="51" w:type="dxa"/>
             </w:tcMar>
           </w:tcPr>
           <w:p>
@@ -307,13 +313,14 @@
           <w:tcPr>
             <w:tcW w:w="1740" w:type="dxa"/>
             <w:tcBorders>
-              <w:left w:val="single" w:sz="2" w:space="0" w:color="000000"/>
-              <w:bottom w:val="single" w:sz="2" w:space="0" w:color="000000"/>
-              <w:insideH w:val="single" w:sz="2" w:space="0" w:color="000000"/>
-            </w:tcBorders>
-            <w:shd w:fill="auto" w:val="clear"/>
-            <w:tcMar>
-              <w:left w:w="54" w:type="dxa"/>
+              <w:top w:val="single" w:sz="2" w:space="0" w:color="000001"/>
+              <w:left w:val="single" w:sz="2" w:space="0" w:color="000001"/>
+              <w:bottom w:val="single" w:sz="2" w:space="0" w:color="000001"/>
+              <w:insideH w:val="single" w:sz="2" w:space="0" w:color="000001"/>
+            </w:tcBorders>
+            <w:shd w:fill="auto" w:val="clear"/>
+            <w:tcMar>
+              <w:left w:w="51" w:type="dxa"/>
             </w:tcMar>
           </w:tcPr>
           <w:p>
@@ -331,13 +338,14 @@
           <w:tcPr>
             <w:tcW w:w="5010" w:type="dxa"/>
             <w:tcBorders>
-              <w:left w:val="single" w:sz="2" w:space="0" w:color="000000"/>
-              <w:bottom w:val="single" w:sz="2" w:space="0" w:color="000000"/>
-              <w:insideH w:val="single" w:sz="2" w:space="0" w:color="000000"/>
-            </w:tcBorders>
-            <w:shd w:fill="auto" w:val="clear"/>
-            <w:tcMar>
-              <w:left w:w="54" w:type="dxa"/>
+              <w:top w:val="single" w:sz="2" w:space="0" w:color="000001"/>
+              <w:left w:val="single" w:sz="2" w:space="0" w:color="000001"/>
+              <w:bottom w:val="single" w:sz="2" w:space="0" w:color="000001"/>
+              <w:insideH w:val="single" w:sz="2" w:space="0" w:color="000001"/>
+            </w:tcBorders>
+            <w:shd w:fill="auto" w:val="clear"/>
+            <w:tcMar>
+              <w:left w:w="51" w:type="dxa"/>
             </w:tcMar>
           </w:tcPr>
           <w:p>
@@ -355,15 +363,16 @@
           <w:tcPr>
             <w:tcW w:w="3285" w:type="dxa"/>
             <w:tcBorders>
-              <w:left w:val="single" w:sz="2" w:space="0" w:color="000000"/>
-              <w:bottom w:val="single" w:sz="2" w:space="0" w:color="000000"/>
-              <w:right w:val="single" w:sz="2" w:space="0" w:color="000000"/>
-              <w:insideH w:val="single" w:sz="2" w:space="0" w:color="000000"/>
-              <w:insideV w:val="single" w:sz="2" w:space="0" w:color="000000"/>
-            </w:tcBorders>
-            <w:shd w:fill="auto" w:val="clear"/>
-            <w:tcMar>
-              <w:left w:w="54" w:type="dxa"/>
+              <w:top w:val="single" w:sz="2" w:space="0" w:color="000001"/>
+              <w:left w:val="single" w:sz="2" w:space="0" w:color="000001"/>
+              <w:bottom w:val="single" w:sz="2" w:space="0" w:color="000001"/>
+              <w:right w:val="single" w:sz="2" w:space="0" w:color="000001"/>
+              <w:insideH w:val="single" w:sz="2" w:space="0" w:color="000001"/>
+              <w:insideV w:val="single" w:sz="2" w:space="0" w:color="000001"/>
+            </w:tcBorders>
+            <w:shd w:fill="auto" w:val="clear"/>
+            <w:tcMar>
+              <w:left w:w="51" w:type="dxa"/>
             </w:tcMar>
           </w:tcPr>
           <w:p>
@@ -384,13 +393,14 @@
           <w:tcPr>
             <w:tcW w:w="1740" w:type="dxa"/>
             <w:tcBorders>
-              <w:left w:val="single" w:sz="2" w:space="0" w:color="000000"/>
-              <w:bottom w:val="single" w:sz="2" w:space="0" w:color="000000"/>
-              <w:insideH w:val="single" w:sz="2" w:space="0" w:color="000000"/>
-            </w:tcBorders>
-            <w:shd w:fill="auto" w:val="clear"/>
-            <w:tcMar>
-              <w:left w:w="54" w:type="dxa"/>
+              <w:top w:val="single" w:sz="2" w:space="0" w:color="000001"/>
+              <w:left w:val="single" w:sz="2" w:space="0" w:color="000001"/>
+              <w:bottom w:val="single" w:sz="2" w:space="0" w:color="000001"/>
+              <w:insideH w:val="single" w:sz="2" w:space="0" w:color="000001"/>
+            </w:tcBorders>
+            <w:shd w:fill="auto" w:val="clear"/>
+            <w:tcMar>
+              <w:left w:w="51" w:type="dxa"/>
             </w:tcMar>
           </w:tcPr>
           <w:p>
@@ -408,13 +418,14 @@
           <w:tcPr>
             <w:tcW w:w="5010" w:type="dxa"/>
             <w:tcBorders>
-              <w:left w:val="single" w:sz="2" w:space="0" w:color="000000"/>
-              <w:bottom w:val="single" w:sz="2" w:space="0" w:color="000000"/>
-              <w:insideH w:val="single" w:sz="2" w:space="0" w:color="000000"/>
-            </w:tcBorders>
-            <w:shd w:fill="auto" w:val="clear"/>
-            <w:tcMar>
-              <w:left w:w="54" w:type="dxa"/>
+              <w:top w:val="single" w:sz="2" w:space="0" w:color="000001"/>
+              <w:left w:val="single" w:sz="2" w:space="0" w:color="000001"/>
+              <w:bottom w:val="single" w:sz="2" w:space="0" w:color="000001"/>
+              <w:insideH w:val="single" w:sz="2" w:space="0" w:color="000001"/>
+            </w:tcBorders>
+            <w:shd w:fill="auto" w:val="clear"/>
+            <w:tcMar>
+              <w:left w:w="51" w:type="dxa"/>
             </w:tcMar>
           </w:tcPr>
           <w:p>
@@ -432,73 +443,26 @@
           <w:tcPr>
             <w:tcW w:w="3285" w:type="dxa"/>
             <w:tcBorders>
-              <w:left w:val="single" w:sz="2" w:space="0" w:color="000000"/>
-              <w:bottom w:val="single" w:sz="2" w:space="0" w:color="000000"/>
-              <w:right w:val="single" w:sz="2" w:space="0" w:color="000000"/>
-              <w:insideH w:val="single" w:sz="2" w:space="0" w:color="000000"/>
-              <w:insideV w:val="single" w:sz="2" w:space="0" w:color="000000"/>
-            </w:tcBorders>
-            <w:shd w:fill="auto" w:val="clear"/>
-            <w:tcMar>
-              <w:left w:w="54" w:type="dxa"/>
-            </w:tcMar>
-          </w:tcPr>
-          <w:p>
-            <w:pPr>
-              <w:pStyle w:val="TableContents"/>
-              <w:rPr/>
-            </w:pPr>
-            <w:r>
-              <w:rPr/>
-              <w:t xml:space="preserve">Object (contains </w:t>
-            </w:r>
-            <w:r>
-              <w:rPr/>
-              <w:t>"</w:t>
-            </w:r>
-            <w:r>
-              <w:rPr/>
-              <w:t>country</w:t>
-            </w:r>
-            <w:r>
-              <w:rPr/>
-              <w:t>"</w:t>
-            </w:r>
-            <w:r>
-              <w:rPr/>
-              <w:t>:{</w:t>
-            </w:r>
-            <w:r>
-              <w:rPr/>
-              <w:t>"</w:t>
-            </w:r>
-            <w:r>
-              <w:rPr/>
-              <w:t>code</w:t>
-            </w:r>
-            <w:r>
-              <w:rPr/>
-              <w:t>"</w:t>
-            </w:r>
-            <w:r>
-              <w:rPr/>
-              <w:t xml:space="preserve">} and </w:t>
-            </w:r>
-            <w:r>
-              <w:rPr/>
-              <w:t>"</w:t>
-            </w:r>
-            <w:r>
-              <w:rPr/>
-              <w:t>name</w:t>
-            </w:r>
-            <w:r>
-              <w:rPr/>
-              <w:t>"</w:t>
-            </w:r>
-            <w:r>
-              <w:rPr/>
-              <w:t xml:space="preserve"> (user-defined; often city, etc))</w:t>
+              <w:top w:val="single" w:sz="2" w:space="0" w:color="000001"/>
+              <w:left w:val="single" w:sz="2" w:space="0" w:color="000001"/>
+              <w:bottom w:val="single" w:sz="2" w:space="0" w:color="000001"/>
+              <w:right w:val="single" w:sz="2" w:space="0" w:color="000001"/>
+              <w:insideH w:val="single" w:sz="2" w:space="0" w:color="000001"/>
+              <w:insideV w:val="single" w:sz="2" w:space="0" w:color="000001"/>
+            </w:tcBorders>
+            <w:shd w:fill="auto" w:val="clear"/>
+            <w:tcMar>
+              <w:left w:w="51" w:type="dxa"/>
+            </w:tcMar>
+          </w:tcPr>
+          <w:p>
+            <w:pPr>
+              <w:pStyle w:val="TableContents"/>
+              <w:rPr/>
+            </w:pPr>
+            <w:r>
+              <w:rPr/>
+              <w:t>Object (contains "country":{"code"} and "name" (user-defined; often city, etc))</w:t>
             </w:r>
           </w:p>
         </w:tc>
@@ -511,13 +475,14 @@
           <w:tcPr>
             <w:tcW w:w="1740" w:type="dxa"/>
             <w:tcBorders>
-              <w:left w:val="single" w:sz="2" w:space="0" w:color="000000"/>
-              <w:bottom w:val="single" w:sz="2" w:space="0" w:color="000000"/>
-              <w:insideH w:val="single" w:sz="2" w:space="0" w:color="000000"/>
-            </w:tcBorders>
-            <w:shd w:fill="auto" w:val="clear"/>
-            <w:tcMar>
-              <w:left w:w="54" w:type="dxa"/>
+              <w:top w:val="single" w:sz="2" w:space="0" w:color="000001"/>
+              <w:left w:val="single" w:sz="2" w:space="0" w:color="000001"/>
+              <w:bottom w:val="single" w:sz="2" w:space="0" w:color="000001"/>
+              <w:insideH w:val="single" w:sz="2" w:space="0" w:color="000001"/>
+            </w:tcBorders>
+            <w:shd w:fill="auto" w:val="clear"/>
+            <w:tcMar>
+              <w:left w:w="51" w:type="dxa"/>
             </w:tcMar>
           </w:tcPr>
           <w:p>
@@ -535,13 +500,14 @@
           <w:tcPr>
             <w:tcW w:w="5010" w:type="dxa"/>
             <w:tcBorders>
-              <w:left w:val="single" w:sz="2" w:space="0" w:color="000000"/>
-              <w:bottom w:val="single" w:sz="2" w:space="0" w:color="000000"/>
-              <w:insideH w:val="single" w:sz="2" w:space="0" w:color="000000"/>
-            </w:tcBorders>
-            <w:shd w:fill="auto" w:val="clear"/>
-            <w:tcMar>
-              <w:left w:w="54" w:type="dxa"/>
+              <w:top w:val="single" w:sz="2" w:space="0" w:color="000001"/>
+              <w:left w:val="single" w:sz="2" w:space="0" w:color="000001"/>
+              <w:bottom w:val="single" w:sz="2" w:space="0" w:color="000001"/>
+              <w:insideH w:val="single" w:sz="2" w:space="0" w:color="000001"/>
+            </w:tcBorders>
+            <w:shd w:fill="auto" w:val="clear"/>
+            <w:tcMar>
+              <w:left w:w="51" w:type="dxa"/>
             </w:tcMar>
           </w:tcPr>
           <w:p>
@@ -559,15 +525,16 @@
           <w:tcPr>
             <w:tcW w:w="3285" w:type="dxa"/>
             <w:tcBorders>
-              <w:left w:val="single" w:sz="2" w:space="0" w:color="000000"/>
-              <w:bottom w:val="single" w:sz="2" w:space="0" w:color="000000"/>
-              <w:right w:val="single" w:sz="2" w:space="0" w:color="000000"/>
-              <w:insideH w:val="single" w:sz="2" w:space="0" w:color="000000"/>
-              <w:insideV w:val="single" w:sz="2" w:space="0" w:color="000000"/>
-            </w:tcBorders>
-            <w:shd w:fill="auto" w:val="clear"/>
-            <w:tcMar>
-              <w:left w:w="54" w:type="dxa"/>
+              <w:top w:val="single" w:sz="2" w:space="0" w:color="000001"/>
+              <w:left w:val="single" w:sz="2" w:space="0" w:color="000001"/>
+              <w:bottom w:val="single" w:sz="2" w:space="0" w:color="000001"/>
+              <w:right w:val="single" w:sz="2" w:space="0" w:color="000001"/>
+              <w:insideH w:val="single" w:sz="2" w:space="0" w:color="000001"/>
+              <w:insideV w:val="single" w:sz="2" w:space="0" w:color="000001"/>
+            </w:tcBorders>
+            <w:shd w:fill="auto" w:val="clear"/>
+            <w:tcMar>
+              <w:left w:w="51" w:type="dxa"/>
             </w:tcMar>
           </w:tcPr>
           <w:p>
@@ -590,13 +557,14 @@
           <w:tcPr>
             <w:tcW w:w="1740" w:type="dxa"/>
             <w:tcBorders>
-              <w:left w:val="single" w:sz="2" w:space="0" w:color="000000"/>
-              <w:bottom w:val="single" w:sz="2" w:space="0" w:color="000000"/>
-              <w:insideH w:val="single" w:sz="2" w:space="0" w:color="000000"/>
-            </w:tcBorders>
-            <w:shd w:fill="auto" w:val="clear"/>
-            <w:tcMar>
-              <w:left w:w="54" w:type="dxa"/>
+              <w:top w:val="single" w:sz="2" w:space="0" w:color="000001"/>
+              <w:left w:val="single" w:sz="2" w:space="0" w:color="000001"/>
+              <w:bottom w:val="single" w:sz="2" w:space="0" w:color="000001"/>
+              <w:insideH w:val="single" w:sz="2" w:space="0" w:color="000001"/>
+            </w:tcBorders>
+            <w:shd w:fill="auto" w:val="clear"/>
+            <w:tcMar>
+              <w:left w:w="51" w:type="dxa"/>
             </w:tcMar>
           </w:tcPr>
           <w:p>
@@ -614,13 +582,14 @@
           <w:tcPr>
             <w:tcW w:w="5010" w:type="dxa"/>
             <w:tcBorders>
-              <w:left w:val="single" w:sz="2" w:space="0" w:color="000000"/>
-              <w:bottom w:val="single" w:sz="2" w:space="0" w:color="000000"/>
-              <w:insideH w:val="single" w:sz="2" w:space="0" w:color="000000"/>
-            </w:tcBorders>
-            <w:shd w:fill="auto" w:val="clear"/>
-            <w:tcMar>
-              <w:left w:w="54" w:type="dxa"/>
+              <w:top w:val="single" w:sz="2" w:space="0" w:color="000001"/>
+              <w:left w:val="single" w:sz="2" w:space="0" w:color="000001"/>
+              <w:bottom w:val="single" w:sz="2" w:space="0" w:color="000001"/>
+              <w:insideH w:val="single" w:sz="2" w:space="0" w:color="000001"/>
+            </w:tcBorders>
+            <w:shd w:fill="auto" w:val="clear"/>
+            <w:tcMar>
+              <w:left w:w="51" w:type="dxa"/>
             </w:tcMar>
           </w:tcPr>
           <w:p>
@@ -638,15 +607,16 @@
           <w:tcPr>
             <w:tcW w:w="3285" w:type="dxa"/>
             <w:tcBorders>
-              <w:left w:val="single" w:sz="2" w:space="0" w:color="000000"/>
-              <w:bottom w:val="single" w:sz="2" w:space="0" w:color="000000"/>
-              <w:right w:val="single" w:sz="2" w:space="0" w:color="000000"/>
-              <w:insideH w:val="single" w:sz="2" w:space="0" w:color="000000"/>
-              <w:insideV w:val="single" w:sz="2" w:space="0" w:color="000000"/>
-            </w:tcBorders>
-            <w:shd w:fill="auto" w:val="clear"/>
-            <w:tcMar>
-              <w:left w:w="54" w:type="dxa"/>
+              <w:top w:val="single" w:sz="2" w:space="0" w:color="000001"/>
+              <w:left w:val="single" w:sz="2" w:space="0" w:color="000001"/>
+              <w:bottom w:val="single" w:sz="2" w:space="0" w:color="000001"/>
+              <w:right w:val="single" w:sz="2" w:space="0" w:color="000001"/>
+              <w:insideH w:val="single" w:sz="2" w:space="0" w:color="000001"/>
+              <w:insideV w:val="single" w:sz="2" w:space="0" w:color="000001"/>
+            </w:tcBorders>
+            <w:shd w:fill="auto" w:val="clear"/>
+            <w:tcMar>
+              <w:left w:w="51" w:type="dxa"/>
             </w:tcMar>
           </w:tcPr>
           <w:p>
@@ -669,13 +639,14 @@
           <w:tcPr>
             <w:tcW w:w="1740" w:type="dxa"/>
             <w:tcBorders>
-              <w:left w:val="single" w:sz="2" w:space="0" w:color="000000"/>
-              <w:bottom w:val="single" w:sz="2" w:space="0" w:color="000000"/>
-              <w:insideH w:val="single" w:sz="2" w:space="0" w:color="000000"/>
-            </w:tcBorders>
-            <w:shd w:fill="auto" w:val="clear"/>
-            <w:tcMar>
-              <w:left w:w="54" w:type="dxa"/>
+              <w:top w:val="single" w:sz="2" w:space="0" w:color="000001"/>
+              <w:left w:val="single" w:sz="2" w:space="0" w:color="000001"/>
+              <w:bottom w:val="single" w:sz="2" w:space="0" w:color="000001"/>
+              <w:insideH w:val="single" w:sz="2" w:space="0" w:color="000001"/>
+            </w:tcBorders>
+            <w:shd w:fill="auto" w:val="clear"/>
+            <w:tcMar>
+              <w:left w:w="51" w:type="dxa"/>
             </w:tcMar>
           </w:tcPr>
           <w:p>
@@ -693,13 +664,14 @@
           <w:tcPr>
             <w:tcW w:w="5010" w:type="dxa"/>
             <w:tcBorders>
-              <w:left w:val="single" w:sz="2" w:space="0" w:color="000000"/>
-              <w:bottom w:val="single" w:sz="2" w:space="0" w:color="000000"/>
-              <w:insideH w:val="single" w:sz="2" w:space="0" w:color="000000"/>
-            </w:tcBorders>
-            <w:shd w:fill="auto" w:val="clear"/>
-            <w:tcMar>
-              <w:left w:w="54" w:type="dxa"/>
+              <w:top w:val="single" w:sz="2" w:space="0" w:color="000001"/>
+              <w:left w:val="single" w:sz="2" w:space="0" w:color="000001"/>
+              <w:bottom w:val="single" w:sz="2" w:space="0" w:color="000001"/>
+              <w:insideH w:val="single" w:sz="2" w:space="0" w:color="000001"/>
+            </w:tcBorders>
+            <w:shd w:fill="auto" w:val="clear"/>
+            <w:tcMar>
+              <w:left w:w="51" w:type="dxa"/>
             </w:tcMar>
           </w:tcPr>
           <w:p>
@@ -717,15 +689,16 @@
           <w:tcPr>
             <w:tcW w:w="3285" w:type="dxa"/>
             <w:tcBorders>
-              <w:left w:val="single" w:sz="2" w:space="0" w:color="000000"/>
-              <w:bottom w:val="single" w:sz="2" w:space="0" w:color="000000"/>
-              <w:right w:val="single" w:sz="2" w:space="0" w:color="000000"/>
-              <w:insideH w:val="single" w:sz="2" w:space="0" w:color="000000"/>
-              <w:insideV w:val="single" w:sz="2" w:space="0" w:color="000000"/>
-            </w:tcBorders>
-            <w:shd w:fill="auto" w:val="clear"/>
-            <w:tcMar>
-              <w:left w:w="54" w:type="dxa"/>
+              <w:top w:val="single" w:sz="2" w:space="0" w:color="000001"/>
+              <w:left w:val="single" w:sz="2" w:space="0" w:color="000001"/>
+              <w:bottom w:val="single" w:sz="2" w:space="0" w:color="000001"/>
+              <w:right w:val="single" w:sz="2" w:space="0" w:color="000001"/>
+              <w:insideH w:val="single" w:sz="2" w:space="0" w:color="000001"/>
+              <w:insideV w:val="single" w:sz="2" w:space="0" w:color="000001"/>
+            </w:tcBorders>
+            <w:shd w:fill="auto" w:val="clear"/>
+            <w:tcMar>
+              <w:left w:w="51" w:type="dxa"/>
             </w:tcMar>
           </w:tcPr>
           <w:p>
@@ -748,13 +721,14 @@
           <w:tcPr>
             <w:tcW w:w="1740" w:type="dxa"/>
             <w:tcBorders>
-              <w:left w:val="single" w:sz="2" w:space="0" w:color="000000"/>
-              <w:bottom w:val="single" w:sz="2" w:space="0" w:color="000000"/>
-              <w:insideH w:val="single" w:sz="2" w:space="0" w:color="000000"/>
-            </w:tcBorders>
-            <w:shd w:fill="auto" w:val="clear"/>
-            <w:tcMar>
-              <w:left w:w="54" w:type="dxa"/>
+              <w:top w:val="single" w:sz="2" w:space="0" w:color="000001"/>
+              <w:left w:val="single" w:sz="2" w:space="0" w:color="000001"/>
+              <w:bottom w:val="single" w:sz="2" w:space="0" w:color="000001"/>
+              <w:insideH w:val="single" w:sz="2" w:space="0" w:color="000001"/>
+            </w:tcBorders>
+            <w:shd w:fill="auto" w:val="clear"/>
+            <w:tcMar>
+              <w:left w:w="51" w:type="dxa"/>
             </w:tcMar>
           </w:tcPr>
           <w:p>
@@ -772,13 +746,14 @@
           <w:tcPr>
             <w:tcW w:w="5010" w:type="dxa"/>
             <w:tcBorders>
-              <w:left w:val="single" w:sz="2" w:space="0" w:color="000000"/>
-              <w:bottom w:val="single" w:sz="2" w:space="0" w:color="000000"/>
-              <w:insideH w:val="single" w:sz="2" w:space="0" w:color="000000"/>
-            </w:tcBorders>
-            <w:shd w:fill="auto" w:val="clear"/>
-            <w:tcMar>
-              <w:left w:w="54" w:type="dxa"/>
+              <w:top w:val="single" w:sz="2" w:space="0" w:color="000001"/>
+              <w:left w:val="single" w:sz="2" w:space="0" w:color="000001"/>
+              <w:bottom w:val="single" w:sz="2" w:space="0" w:color="000001"/>
+              <w:insideH w:val="single" w:sz="2" w:space="0" w:color="000001"/>
+            </w:tcBorders>
+            <w:shd w:fill="auto" w:val="clear"/>
+            <w:tcMar>
+              <w:left w:w="51" w:type="dxa"/>
             </w:tcMar>
           </w:tcPr>
           <w:p>
@@ -796,15 +771,16 @@
           <w:tcPr>
             <w:tcW w:w="3285" w:type="dxa"/>
             <w:tcBorders>
-              <w:left w:val="single" w:sz="2" w:space="0" w:color="000000"/>
-              <w:bottom w:val="single" w:sz="2" w:space="0" w:color="000000"/>
-              <w:right w:val="single" w:sz="2" w:space="0" w:color="000000"/>
-              <w:insideH w:val="single" w:sz="2" w:space="0" w:color="000000"/>
-              <w:insideV w:val="single" w:sz="2" w:space="0" w:color="000000"/>
-            </w:tcBorders>
-            <w:shd w:fill="auto" w:val="clear"/>
-            <w:tcMar>
-              <w:left w:w="54" w:type="dxa"/>
+              <w:top w:val="single" w:sz="2" w:space="0" w:color="000001"/>
+              <w:left w:val="single" w:sz="2" w:space="0" w:color="000001"/>
+              <w:bottom w:val="single" w:sz="2" w:space="0" w:color="000001"/>
+              <w:right w:val="single" w:sz="2" w:space="0" w:color="000001"/>
+              <w:insideH w:val="single" w:sz="2" w:space="0" w:color="000001"/>
+              <w:insideV w:val="single" w:sz="2" w:space="0" w:color="000001"/>
+            </w:tcBorders>
+            <w:shd w:fill="auto" w:val="clear"/>
+            <w:tcMar>
+              <w:left w:w="51" w:type="dxa"/>
             </w:tcMar>
           </w:tcPr>
           <w:p>
@@ -827,13 +803,14 @@
           <w:tcPr>
             <w:tcW w:w="1740" w:type="dxa"/>
             <w:tcBorders>
-              <w:left w:val="single" w:sz="2" w:space="0" w:color="000000"/>
-              <w:bottom w:val="single" w:sz="2" w:space="0" w:color="000000"/>
-              <w:insideH w:val="single" w:sz="2" w:space="0" w:color="000000"/>
-            </w:tcBorders>
-            <w:shd w:fill="auto" w:val="clear"/>
-            <w:tcMar>
-              <w:left w:w="54" w:type="dxa"/>
+              <w:top w:val="single" w:sz="2" w:space="0" w:color="000001"/>
+              <w:left w:val="single" w:sz="2" w:space="0" w:color="000001"/>
+              <w:bottom w:val="single" w:sz="2" w:space="0" w:color="000001"/>
+              <w:insideH w:val="single" w:sz="2" w:space="0" w:color="000001"/>
+            </w:tcBorders>
+            <w:shd w:fill="auto" w:val="clear"/>
+            <w:tcMar>
+              <w:left w:w="51" w:type="dxa"/>
             </w:tcMar>
           </w:tcPr>
           <w:p>
@@ -851,13 +828,14 @@
           <w:tcPr>
             <w:tcW w:w="5010" w:type="dxa"/>
             <w:tcBorders>
-              <w:left w:val="single" w:sz="2" w:space="0" w:color="000000"/>
-              <w:bottom w:val="single" w:sz="2" w:space="0" w:color="000000"/>
-              <w:insideH w:val="single" w:sz="2" w:space="0" w:color="000000"/>
-            </w:tcBorders>
-            <w:shd w:fill="auto" w:val="clear"/>
-            <w:tcMar>
-              <w:left w:w="54" w:type="dxa"/>
+              <w:top w:val="single" w:sz="2" w:space="0" w:color="000001"/>
+              <w:left w:val="single" w:sz="2" w:space="0" w:color="000001"/>
+              <w:bottom w:val="single" w:sz="2" w:space="0" w:color="000001"/>
+              <w:insideH w:val="single" w:sz="2" w:space="0" w:color="000001"/>
+            </w:tcBorders>
+            <w:shd w:fill="auto" w:val="clear"/>
+            <w:tcMar>
+              <w:left w:w="51" w:type="dxa"/>
             </w:tcMar>
           </w:tcPr>
           <w:p>
@@ -875,15 +853,16 @@
           <w:tcPr>
             <w:tcW w:w="3285" w:type="dxa"/>
             <w:tcBorders>
-              <w:left w:val="single" w:sz="2" w:space="0" w:color="000000"/>
-              <w:bottom w:val="single" w:sz="2" w:space="0" w:color="000000"/>
-              <w:right w:val="single" w:sz="2" w:space="0" w:color="000000"/>
-              <w:insideH w:val="single" w:sz="2" w:space="0" w:color="000000"/>
-              <w:insideV w:val="single" w:sz="2" w:space="0" w:color="000000"/>
-            </w:tcBorders>
-            <w:shd w:fill="auto" w:val="clear"/>
-            <w:tcMar>
-              <w:left w:w="54" w:type="dxa"/>
+              <w:top w:val="single" w:sz="2" w:space="0" w:color="000001"/>
+              <w:left w:val="single" w:sz="2" w:space="0" w:color="000001"/>
+              <w:bottom w:val="single" w:sz="2" w:space="0" w:color="000001"/>
+              <w:right w:val="single" w:sz="2" w:space="0" w:color="000001"/>
+              <w:insideH w:val="single" w:sz="2" w:space="0" w:color="000001"/>
+              <w:insideV w:val="single" w:sz="2" w:space="0" w:color="000001"/>
+            </w:tcBorders>
+            <w:shd w:fill="auto" w:val="clear"/>
+            <w:tcMar>
+              <w:left w:w="51" w:type="dxa"/>
             </w:tcMar>
           </w:tcPr>
           <w:p>
@@ -906,13 +885,14 @@
           <w:tcPr>
             <w:tcW w:w="1740" w:type="dxa"/>
             <w:tcBorders>
-              <w:left w:val="single" w:sz="2" w:space="0" w:color="000000"/>
-              <w:bottom w:val="single" w:sz="2" w:space="0" w:color="000000"/>
-              <w:insideH w:val="single" w:sz="2" w:space="0" w:color="000000"/>
-            </w:tcBorders>
-            <w:shd w:fill="auto" w:val="clear"/>
-            <w:tcMar>
-              <w:left w:w="54" w:type="dxa"/>
+              <w:top w:val="single" w:sz="2" w:space="0" w:color="000001"/>
+              <w:left w:val="single" w:sz="2" w:space="0" w:color="000001"/>
+              <w:bottom w:val="single" w:sz="2" w:space="0" w:color="000001"/>
+              <w:insideH w:val="single" w:sz="2" w:space="0" w:color="000001"/>
+            </w:tcBorders>
+            <w:shd w:fill="auto" w:val="clear"/>
+            <w:tcMar>
+              <w:left w:w="51" w:type="dxa"/>
             </w:tcMar>
           </w:tcPr>
           <w:p>
@@ -930,13 +910,14 @@
           <w:tcPr>
             <w:tcW w:w="5010" w:type="dxa"/>
             <w:tcBorders>
-              <w:left w:val="single" w:sz="2" w:space="0" w:color="000000"/>
-              <w:bottom w:val="single" w:sz="2" w:space="0" w:color="000000"/>
-              <w:insideH w:val="single" w:sz="2" w:space="0" w:color="000000"/>
-            </w:tcBorders>
-            <w:shd w:fill="auto" w:val="clear"/>
-            <w:tcMar>
-              <w:left w:w="54" w:type="dxa"/>
+              <w:top w:val="single" w:sz="2" w:space="0" w:color="000001"/>
+              <w:left w:val="single" w:sz="2" w:space="0" w:color="000001"/>
+              <w:bottom w:val="single" w:sz="2" w:space="0" w:color="000001"/>
+              <w:insideH w:val="single" w:sz="2" w:space="0" w:color="000001"/>
+            </w:tcBorders>
+            <w:shd w:fill="auto" w:val="clear"/>
+            <w:tcMar>
+              <w:left w:w="51" w:type="dxa"/>
             </w:tcMar>
           </w:tcPr>
           <w:p>
@@ -954,15 +935,16 @@
           <w:tcPr>
             <w:tcW w:w="3285" w:type="dxa"/>
             <w:tcBorders>
-              <w:left w:val="single" w:sz="2" w:space="0" w:color="000000"/>
-              <w:bottom w:val="single" w:sz="2" w:space="0" w:color="000000"/>
-              <w:right w:val="single" w:sz="2" w:space="0" w:color="000000"/>
-              <w:insideH w:val="single" w:sz="2" w:space="0" w:color="000000"/>
-              <w:insideV w:val="single" w:sz="2" w:space="0" w:color="000000"/>
-            </w:tcBorders>
-            <w:shd w:fill="auto" w:val="clear"/>
-            <w:tcMar>
-              <w:left w:w="54" w:type="dxa"/>
+              <w:top w:val="single" w:sz="2" w:space="0" w:color="000001"/>
+              <w:left w:val="single" w:sz="2" w:space="0" w:color="000001"/>
+              <w:bottom w:val="single" w:sz="2" w:space="0" w:color="000001"/>
+              <w:right w:val="single" w:sz="2" w:space="0" w:color="000001"/>
+              <w:insideH w:val="single" w:sz="2" w:space="0" w:color="000001"/>
+              <w:insideV w:val="single" w:sz="2" w:space="0" w:color="000001"/>
+            </w:tcBorders>
+            <w:shd w:fill="auto" w:val="clear"/>
+            <w:tcMar>
+              <w:left w:w="51" w:type="dxa"/>
             </w:tcMar>
           </w:tcPr>
           <w:p>
@@ -973,6 +955,85 @@
             <w:r>
               <w:rPr/>
               <w:t>Object (see PositionsObject)</w:t>
+            </w:r>
+          </w:p>
+        </w:tc>
+      </w:tr>
+      <w:tr>
+        <w:trPr>
+          <w:trHeight w:val="483" w:hRule="atLeast"/>
+        </w:trPr>
+        <w:tc>
+          <w:tcPr>
+            <w:tcW w:w="1740" w:type="dxa"/>
+            <w:tcBorders>
+              <w:left w:val="single" w:sz="2" w:space="0" w:color="000001"/>
+              <w:bottom w:val="single" w:sz="2" w:space="0" w:color="000001"/>
+              <w:insideH w:val="single" w:sz="2" w:space="0" w:color="000001"/>
+            </w:tcBorders>
+            <w:shd w:fill="auto" w:val="clear"/>
+            <w:tcMar>
+              <w:left w:w="51" w:type="dxa"/>
+            </w:tcMar>
+          </w:tcPr>
+          <w:p>
+            <w:pPr>
+              <w:pStyle w:val="TableContents"/>
+              <w:rPr/>
+            </w:pPr>
+            <w:r>
+              <w:rPr/>
+              <w:t>picture-url</w:t>
+            </w:r>
+          </w:p>
+        </w:tc>
+        <w:tc>
+          <w:tcPr>
+            <w:tcW w:w="5010" w:type="dxa"/>
+            <w:tcBorders>
+              <w:left w:val="single" w:sz="2" w:space="0" w:color="000001"/>
+              <w:bottom w:val="single" w:sz="2" w:space="0" w:color="000001"/>
+              <w:insideH w:val="single" w:sz="2" w:space="0" w:color="000001"/>
+            </w:tcBorders>
+            <w:shd w:fill="auto" w:val="clear"/>
+            <w:tcMar>
+              <w:left w:w="51" w:type="dxa"/>
+            </w:tcMar>
+          </w:tcPr>
+          <w:p>
+            <w:pPr>
+              <w:pStyle w:val="TableContents"/>
+              <w:rPr/>
+            </w:pPr>
+            <w:r>
+              <w:rPr/>
+              <w:t>User's profile picture</w:t>
+            </w:r>
+          </w:p>
+        </w:tc>
+        <w:tc>
+          <w:tcPr>
+            <w:tcW w:w="3285" w:type="dxa"/>
+            <w:tcBorders>
+              <w:left w:val="single" w:sz="2" w:space="0" w:color="000001"/>
+              <w:bottom w:val="single" w:sz="2" w:space="0" w:color="000001"/>
+              <w:right w:val="single" w:sz="2" w:space="0" w:color="000001"/>
+              <w:insideH w:val="single" w:sz="2" w:space="0" w:color="000001"/>
+              <w:insideV w:val="single" w:sz="2" w:space="0" w:color="000001"/>
+            </w:tcBorders>
+            <w:shd w:fill="auto" w:val="clear"/>
+            <w:tcMar>
+              <w:left w:w="51" w:type="dxa"/>
+            </w:tcMar>
+          </w:tcPr>
+          <w:p>
+            <w:pPr>
+              <w:pStyle w:val="TableContents"/>
+              <w:rPr/>
+            </w:pPr>
+            <w:r>
+              <w:rPr/>
+              <w:t>String (url)</w:t>
             </w:r>
           </w:p>
         </w:tc>
@@ -1028,16 +1089,16 @@
       <w:tblPr>
         <w:tblW w:w="10035" w:type="dxa"/>
         <w:jc w:val="left"/>
-        <w:tblInd w:w="1" w:type="dxa"/>
+        <w:tblInd w:w="-1" w:type="dxa"/>
         <w:tblBorders>
-          <w:top w:val="single" w:sz="2" w:space="0" w:color="000000"/>
-          <w:left w:val="single" w:sz="2" w:space="0" w:color="000000"/>
-          <w:bottom w:val="single" w:sz="2" w:space="0" w:color="000000"/>
-          <w:insideH w:val="single" w:sz="2" w:space="0" w:color="000000"/>
+          <w:top w:val="single" w:sz="2" w:space="0" w:color="000001"/>
+          <w:left w:val="single" w:sz="2" w:space="0" w:color="000001"/>
+          <w:bottom w:val="single" w:sz="2" w:space="0" w:color="000001"/>
+          <w:insideH w:val="single" w:sz="2" w:space="0" w:color="000001"/>
         </w:tblBorders>
         <w:tblCellMar>
           <w:top w:w="55" w:type="dxa"/>
-          <w:left w:w="54" w:type="dxa"/>
+          <w:left w:w="51" w:type="dxa"/>
           <w:bottom w:w="55" w:type="dxa"/>
           <w:right w:w="55" w:type="dxa"/>
         </w:tblCellMar>
@@ -1053,14 +1114,14 @@
           <w:tcPr>
             <w:tcW w:w="1740" w:type="dxa"/>
             <w:tcBorders>
-              <w:top w:val="single" w:sz="2" w:space="0" w:color="000000"/>
-              <w:left w:val="single" w:sz="2" w:space="0" w:color="000000"/>
-              <w:bottom w:val="single" w:sz="2" w:space="0" w:color="000000"/>
-              <w:insideH w:val="single" w:sz="2" w:space="0" w:color="000000"/>
-            </w:tcBorders>
-            <w:shd w:fill="auto" w:val="clear"/>
-            <w:tcMar>
-              <w:left w:w="54" w:type="dxa"/>
+              <w:top w:val="single" w:sz="2" w:space="0" w:color="000001"/>
+              <w:left w:val="single" w:sz="2" w:space="0" w:color="000001"/>
+              <w:bottom w:val="single" w:sz="2" w:space="0" w:color="000001"/>
+              <w:insideH w:val="single" w:sz="2" w:space="0" w:color="000001"/>
+            </w:tcBorders>
+            <w:shd w:fill="auto" w:val="clear"/>
+            <w:tcMar>
+              <w:left w:w="51" w:type="dxa"/>
             </w:tcMar>
           </w:tcPr>
           <w:p>
@@ -1085,14 +1146,14 @@
           <w:tcPr>
             <w:tcW w:w="5010" w:type="dxa"/>
             <w:tcBorders>
-              <w:top w:val="single" w:sz="2" w:space="0" w:color="000000"/>
-              <w:left w:val="single" w:sz="2" w:space="0" w:color="000000"/>
-              <w:bottom w:val="single" w:sz="2" w:space="0" w:color="000000"/>
-              <w:insideH w:val="single" w:sz="2" w:space="0" w:color="000000"/>
-            </w:tcBorders>
-            <w:shd w:fill="auto" w:val="clear"/>
-            <w:tcMar>
-              <w:left w:w="54" w:type="dxa"/>
+              <w:top w:val="single" w:sz="2" w:space="0" w:color="000001"/>
+              <w:left w:val="single" w:sz="2" w:space="0" w:color="000001"/>
+              <w:bottom w:val="single" w:sz="2" w:space="0" w:color="000001"/>
+              <w:insideH w:val="single" w:sz="2" w:space="0" w:color="000001"/>
+            </w:tcBorders>
+            <w:shd w:fill="auto" w:val="clear"/>
+            <w:tcMar>
+              <w:left w:w="51" w:type="dxa"/>
             </w:tcMar>
           </w:tcPr>
           <w:p>
@@ -1117,16 +1178,16 @@
           <w:tcPr>
             <w:tcW w:w="3285" w:type="dxa"/>
             <w:tcBorders>
-              <w:top w:val="single" w:sz="2" w:space="0" w:color="000000"/>
-              <w:left w:val="single" w:sz="2" w:space="0" w:color="000000"/>
-              <w:bottom w:val="single" w:sz="2" w:space="0" w:color="000000"/>
-              <w:right w:val="single" w:sz="2" w:space="0" w:color="000000"/>
-              <w:insideH w:val="single" w:sz="2" w:space="0" w:color="000000"/>
-              <w:insideV w:val="single" w:sz="2" w:space="0" w:color="000000"/>
-            </w:tcBorders>
-            <w:shd w:fill="auto" w:val="clear"/>
-            <w:tcMar>
-              <w:left w:w="54" w:type="dxa"/>
+              <w:top w:val="single" w:sz="2" w:space="0" w:color="000001"/>
+              <w:left w:val="single" w:sz="2" w:space="0" w:color="000001"/>
+              <w:bottom w:val="single" w:sz="2" w:space="0" w:color="000001"/>
+              <w:right w:val="single" w:sz="2" w:space="0" w:color="000001"/>
+              <w:insideH w:val="single" w:sz="2" w:space="0" w:color="000001"/>
+              <w:insideV w:val="single" w:sz="2" w:space="0" w:color="000001"/>
+            </w:tcBorders>
+            <w:shd w:fill="auto" w:val="clear"/>
+            <w:tcMar>
+              <w:left w:w="51" w:type="dxa"/>
             </w:tcMar>
           </w:tcPr>
           <w:p>
@@ -1156,13 +1217,14 @@
           <w:tcPr>
             <w:tcW w:w="1740" w:type="dxa"/>
             <w:tcBorders>
-              <w:left w:val="single" w:sz="2" w:space="0" w:color="000000"/>
-              <w:bottom w:val="single" w:sz="2" w:space="0" w:color="000000"/>
-              <w:insideH w:val="single" w:sz="2" w:space="0" w:color="000000"/>
-            </w:tcBorders>
-            <w:shd w:fill="auto" w:val="clear"/>
-            <w:tcMar>
-              <w:left w:w="54" w:type="dxa"/>
+              <w:top w:val="single" w:sz="2" w:space="0" w:color="000001"/>
+              <w:left w:val="single" w:sz="2" w:space="0" w:color="000001"/>
+              <w:bottom w:val="single" w:sz="2" w:space="0" w:color="000001"/>
+              <w:insideH w:val="single" w:sz="2" w:space="0" w:color="000001"/>
+            </w:tcBorders>
+            <w:shd w:fill="auto" w:val="clear"/>
+            <w:tcMar>
+              <w:left w:w="51" w:type="dxa"/>
             </w:tcMar>
           </w:tcPr>
           <w:p>
@@ -1180,13 +1242,14 @@
           <w:tcPr>
             <w:tcW w:w="5010" w:type="dxa"/>
             <w:tcBorders>
-              <w:left w:val="single" w:sz="2" w:space="0" w:color="000000"/>
-              <w:bottom w:val="single" w:sz="2" w:space="0" w:color="000000"/>
-              <w:insideH w:val="single" w:sz="2" w:space="0" w:color="000000"/>
-            </w:tcBorders>
-            <w:shd w:fill="auto" w:val="clear"/>
-            <w:tcMar>
-              <w:left w:w="54" w:type="dxa"/>
+              <w:top w:val="single" w:sz="2" w:space="0" w:color="000001"/>
+              <w:left w:val="single" w:sz="2" w:space="0" w:color="000001"/>
+              <w:bottom w:val="single" w:sz="2" w:space="0" w:color="000001"/>
+              <w:insideH w:val="single" w:sz="2" w:space="0" w:color="000001"/>
+            </w:tcBorders>
+            <w:shd w:fill="auto" w:val="clear"/>
+            <w:tcMar>
+              <w:left w:w="51" w:type="dxa"/>
             </w:tcMar>
           </w:tcPr>
           <w:p>
@@ -1204,15 +1267,16 @@
           <w:tcPr>
             <w:tcW w:w="3285" w:type="dxa"/>
             <w:tcBorders>
-              <w:left w:val="single" w:sz="2" w:space="0" w:color="000000"/>
-              <w:bottom w:val="single" w:sz="2" w:space="0" w:color="000000"/>
-              <w:right w:val="single" w:sz="2" w:space="0" w:color="000000"/>
-              <w:insideH w:val="single" w:sz="2" w:space="0" w:color="000000"/>
-              <w:insideV w:val="single" w:sz="2" w:space="0" w:color="000000"/>
-            </w:tcBorders>
-            <w:shd w:fill="auto" w:val="clear"/>
-            <w:tcMar>
-              <w:left w:w="54" w:type="dxa"/>
+              <w:top w:val="single" w:sz="2" w:space="0" w:color="000001"/>
+              <w:left w:val="single" w:sz="2" w:space="0" w:color="000001"/>
+              <w:bottom w:val="single" w:sz="2" w:space="0" w:color="000001"/>
+              <w:right w:val="single" w:sz="2" w:space="0" w:color="000001"/>
+              <w:insideH w:val="single" w:sz="2" w:space="0" w:color="000001"/>
+              <w:insideV w:val="single" w:sz="2" w:space="0" w:color="000001"/>
+            </w:tcBorders>
+            <w:shd w:fill="auto" w:val="clear"/>
+            <w:tcMar>
+              <w:left w:w="51" w:type="dxa"/>
             </w:tcMar>
           </w:tcPr>
           <w:p>
@@ -1235,13 +1299,14 @@
           <w:tcPr>
             <w:tcW w:w="1740" w:type="dxa"/>
             <w:tcBorders>
-              <w:left w:val="single" w:sz="2" w:space="0" w:color="000000"/>
-              <w:bottom w:val="single" w:sz="2" w:space="0" w:color="000000"/>
-              <w:insideH w:val="single" w:sz="2" w:space="0" w:color="000000"/>
-            </w:tcBorders>
-            <w:shd w:fill="auto" w:val="clear"/>
-            <w:tcMar>
-              <w:left w:w="54" w:type="dxa"/>
+              <w:top w:val="single" w:sz="2" w:space="0" w:color="000001"/>
+              <w:left w:val="single" w:sz="2" w:space="0" w:color="000001"/>
+              <w:bottom w:val="single" w:sz="2" w:space="0" w:color="000001"/>
+              <w:insideH w:val="single" w:sz="2" w:space="0" w:color="000001"/>
+            </w:tcBorders>
+            <w:shd w:fill="auto" w:val="clear"/>
+            <w:tcMar>
+              <w:left w:w="51" w:type="dxa"/>
             </w:tcMar>
           </w:tcPr>
           <w:p>
@@ -1259,13 +1324,14 @@
           <w:tcPr>
             <w:tcW w:w="5010" w:type="dxa"/>
             <w:tcBorders>
-              <w:left w:val="single" w:sz="2" w:space="0" w:color="000000"/>
-              <w:bottom w:val="single" w:sz="2" w:space="0" w:color="000000"/>
-              <w:insideH w:val="single" w:sz="2" w:space="0" w:color="000000"/>
-            </w:tcBorders>
-            <w:shd w:fill="auto" w:val="clear"/>
-            <w:tcMar>
-              <w:left w:w="54" w:type="dxa"/>
+              <w:top w:val="single" w:sz="2" w:space="0" w:color="000001"/>
+              <w:left w:val="single" w:sz="2" w:space="0" w:color="000001"/>
+              <w:bottom w:val="single" w:sz="2" w:space="0" w:color="000001"/>
+              <w:insideH w:val="single" w:sz="2" w:space="0" w:color="000001"/>
+            </w:tcBorders>
+            <w:shd w:fill="auto" w:val="clear"/>
+            <w:tcMar>
+              <w:left w:w="51" w:type="dxa"/>
             </w:tcMar>
           </w:tcPr>
           <w:p>
@@ -1283,15 +1349,16 @@
           <w:tcPr>
             <w:tcW w:w="3285" w:type="dxa"/>
             <w:tcBorders>
-              <w:left w:val="single" w:sz="2" w:space="0" w:color="000000"/>
-              <w:bottom w:val="single" w:sz="2" w:space="0" w:color="000000"/>
-              <w:right w:val="single" w:sz="2" w:space="0" w:color="000000"/>
-              <w:insideH w:val="single" w:sz="2" w:space="0" w:color="000000"/>
-              <w:insideV w:val="single" w:sz="2" w:space="0" w:color="000000"/>
-            </w:tcBorders>
-            <w:shd w:fill="auto" w:val="clear"/>
-            <w:tcMar>
-              <w:left w:w="54" w:type="dxa"/>
+              <w:top w:val="single" w:sz="2" w:space="0" w:color="000001"/>
+              <w:left w:val="single" w:sz="2" w:space="0" w:color="000001"/>
+              <w:bottom w:val="single" w:sz="2" w:space="0" w:color="000001"/>
+              <w:right w:val="single" w:sz="2" w:space="0" w:color="000001"/>
+              <w:insideH w:val="single" w:sz="2" w:space="0" w:color="000001"/>
+              <w:insideV w:val="single" w:sz="2" w:space="0" w:color="000001"/>
+            </w:tcBorders>
+            <w:shd w:fill="auto" w:val="clear"/>
+            <w:tcMar>
+              <w:left w:w="51" w:type="dxa"/>
             </w:tcMar>
           </w:tcPr>
           <w:p>
@@ -1312,13 +1379,14 @@
           <w:tcPr>
             <w:tcW w:w="1740" w:type="dxa"/>
             <w:tcBorders>
-              <w:left w:val="single" w:sz="2" w:space="0" w:color="000000"/>
-              <w:bottom w:val="single" w:sz="2" w:space="0" w:color="000000"/>
-              <w:insideH w:val="single" w:sz="2" w:space="0" w:color="000000"/>
-            </w:tcBorders>
-            <w:shd w:fill="auto" w:val="clear"/>
-            <w:tcMar>
-              <w:left w:w="54" w:type="dxa"/>
+              <w:top w:val="single" w:sz="2" w:space="0" w:color="000001"/>
+              <w:left w:val="single" w:sz="2" w:space="0" w:color="000001"/>
+              <w:bottom w:val="single" w:sz="2" w:space="0" w:color="000001"/>
+              <w:insideH w:val="single" w:sz="2" w:space="0" w:color="000001"/>
+            </w:tcBorders>
+            <w:shd w:fill="auto" w:val="clear"/>
+            <w:tcMar>
+              <w:left w:w="51" w:type="dxa"/>
             </w:tcMar>
           </w:tcPr>
           <w:p>
@@ -1336,13 +1404,14 @@
           <w:tcPr>
             <w:tcW w:w="5010" w:type="dxa"/>
             <w:tcBorders>
-              <w:left w:val="single" w:sz="2" w:space="0" w:color="000000"/>
-              <w:bottom w:val="single" w:sz="2" w:space="0" w:color="000000"/>
-              <w:insideH w:val="single" w:sz="2" w:space="0" w:color="000000"/>
-            </w:tcBorders>
-            <w:shd w:fill="auto" w:val="clear"/>
-            <w:tcMar>
-              <w:left w:w="54" w:type="dxa"/>
+              <w:top w:val="single" w:sz="2" w:space="0" w:color="000001"/>
+              <w:left w:val="single" w:sz="2" w:space="0" w:color="000001"/>
+              <w:bottom w:val="single" w:sz="2" w:space="0" w:color="000001"/>
+              <w:insideH w:val="single" w:sz="2" w:space="0" w:color="000001"/>
+            </w:tcBorders>
+            <w:shd w:fill="auto" w:val="clear"/>
+            <w:tcMar>
+              <w:left w:w="51" w:type="dxa"/>
             </w:tcMar>
           </w:tcPr>
           <w:p>
@@ -1360,15 +1429,16 @@
           <w:tcPr>
             <w:tcW w:w="3285" w:type="dxa"/>
             <w:tcBorders>
-              <w:left w:val="single" w:sz="2" w:space="0" w:color="000000"/>
-              <w:bottom w:val="single" w:sz="2" w:space="0" w:color="000000"/>
-              <w:right w:val="single" w:sz="2" w:space="0" w:color="000000"/>
-              <w:insideH w:val="single" w:sz="2" w:space="0" w:color="000000"/>
-              <w:insideV w:val="single" w:sz="2" w:space="0" w:color="000000"/>
-            </w:tcBorders>
-            <w:shd w:fill="auto" w:val="clear"/>
-            <w:tcMar>
-              <w:left w:w="54" w:type="dxa"/>
+              <w:top w:val="single" w:sz="2" w:space="0" w:color="000001"/>
+              <w:left w:val="single" w:sz="2" w:space="0" w:color="000001"/>
+              <w:bottom w:val="single" w:sz="2" w:space="0" w:color="000001"/>
+              <w:right w:val="single" w:sz="2" w:space="0" w:color="000001"/>
+              <w:insideH w:val="single" w:sz="2" w:space="0" w:color="000001"/>
+              <w:insideV w:val="single" w:sz="2" w:space="0" w:color="000001"/>
+            </w:tcBorders>
+            <w:shd w:fill="auto" w:val="clear"/>
+            <w:tcMar>
+              <w:left w:w="51" w:type="dxa"/>
             </w:tcMar>
           </w:tcPr>
           <w:p>
@@ -1389,13 +1459,14 @@
           <w:tcPr>
             <w:tcW w:w="1740" w:type="dxa"/>
             <w:tcBorders>
-              <w:left w:val="single" w:sz="2" w:space="0" w:color="000000"/>
-              <w:bottom w:val="single" w:sz="2" w:space="0" w:color="000000"/>
-              <w:insideH w:val="single" w:sz="2" w:space="0" w:color="000000"/>
-            </w:tcBorders>
-            <w:shd w:fill="auto" w:val="clear"/>
-            <w:tcMar>
-              <w:left w:w="54" w:type="dxa"/>
+              <w:top w:val="single" w:sz="2" w:space="0" w:color="000001"/>
+              <w:left w:val="single" w:sz="2" w:space="0" w:color="000001"/>
+              <w:bottom w:val="single" w:sz="2" w:space="0" w:color="000001"/>
+              <w:insideH w:val="single" w:sz="2" w:space="0" w:color="000001"/>
+            </w:tcBorders>
+            <w:shd w:fill="auto" w:val="clear"/>
+            <w:tcMar>
+              <w:left w:w="51" w:type="dxa"/>
             </w:tcMar>
           </w:tcPr>
           <w:p>
@@ -1413,13 +1484,14 @@
           <w:tcPr>
             <w:tcW w:w="5010" w:type="dxa"/>
             <w:tcBorders>
-              <w:left w:val="single" w:sz="2" w:space="0" w:color="000000"/>
-              <w:bottom w:val="single" w:sz="2" w:space="0" w:color="000000"/>
-              <w:insideH w:val="single" w:sz="2" w:space="0" w:color="000000"/>
-            </w:tcBorders>
-            <w:shd w:fill="auto" w:val="clear"/>
-            <w:tcMar>
-              <w:left w:w="54" w:type="dxa"/>
+              <w:top w:val="single" w:sz="2" w:space="0" w:color="000001"/>
+              <w:left w:val="single" w:sz="2" w:space="0" w:color="000001"/>
+              <w:bottom w:val="single" w:sz="2" w:space="0" w:color="000001"/>
+              <w:insideH w:val="single" w:sz="2" w:space="0" w:color="000001"/>
+            </w:tcBorders>
+            <w:shd w:fill="auto" w:val="clear"/>
+            <w:tcMar>
+              <w:left w:w="51" w:type="dxa"/>
             </w:tcMar>
           </w:tcPr>
           <w:p>
@@ -1437,15 +1509,16 @@
           <w:tcPr>
             <w:tcW w:w="3285" w:type="dxa"/>
             <w:tcBorders>
-              <w:left w:val="single" w:sz="2" w:space="0" w:color="000000"/>
-              <w:bottom w:val="single" w:sz="2" w:space="0" w:color="000000"/>
-              <w:right w:val="single" w:sz="2" w:space="0" w:color="000000"/>
-              <w:insideH w:val="single" w:sz="2" w:space="0" w:color="000000"/>
-              <w:insideV w:val="single" w:sz="2" w:space="0" w:color="000000"/>
-            </w:tcBorders>
-            <w:shd w:fill="auto" w:val="clear"/>
-            <w:tcMar>
-              <w:left w:w="54" w:type="dxa"/>
+              <w:top w:val="single" w:sz="2" w:space="0" w:color="000001"/>
+              <w:left w:val="single" w:sz="2" w:space="0" w:color="000001"/>
+              <w:bottom w:val="single" w:sz="2" w:space="0" w:color="000001"/>
+              <w:right w:val="single" w:sz="2" w:space="0" w:color="000001"/>
+              <w:insideH w:val="single" w:sz="2" w:space="0" w:color="000001"/>
+              <w:insideV w:val="single" w:sz="2" w:space="0" w:color="000001"/>
+            </w:tcBorders>
+            <w:shd w:fill="auto" w:val="clear"/>
+            <w:tcMar>
+              <w:left w:w="51" w:type="dxa"/>
             </w:tcMar>
           </w:tcPr>
           <w:p>
@@ -1466,13 +1539,14 @@
           <w:tcPr>
             <w:tcW w:w="1740" w:type="dxa"/>
             <w:tcBorders>
-              <w:left w:val="single" w:sz="2" w:space="0" w:color="000000"/>
-              <w:bottom w:val="single" w:sz="2" w:space="0" w:color="000000"/>
-              <w:insideH w:val="single" w:sz="2" w:space="0" w:color="000000"/>
-            </w:tcBorders>
-            <w:shd w:fill="auto" w:val="clear"/>
-            <w:tcMar>
-              <w:left w:w="54" w:type="dxa"/>
+              <w:top w:val="single" w:sz="2" w:space="0" w:color="000001"/>
+              <w:left w:val="single" w:sz="2" w:space="0" w:color="000001"/>
+              <w:bottom w:val="single" w:sz="2" w:space="0" w:color="000001"/>
+              <w:insideH w:val="single" w:sz="2" w:space="0" w:color="000001"/>
+            </w:tcBorders>
+            <w:shd w:fill="auto" w:val="clear"/>
+            <w:tcMar>
+              <w:left w:w="51" w:type="dxa"/>
             </w:tcMar>
           </w:tcPr>
           <w:p>
@@ -1490,13 +1564,14 @@
           <w:tcPr>
             <w:tcW w:w="5010" w:type="dxa"/>
             <w:tcBorders>
-              <w:left w:val="single" w:sz="2" w:space="0" w:color="000000"/>
-              <w:bottom w:val="single" w:sz="2" w:space="0" w:color="000000"/>
-              <w:insideH w:val="single" w:sz="2" w:space="0" w:color="000000"/>
-            </w:tcBorders>
-            <w:shd w:fill="auto" w:val="clear"/>
-            <w:tcMar>
-              <w:left w:w="54" w:type="dxa"/>
+              <w:top w:val="single" w:sz="2" w:space="0" w:color="000001"/>
+              <w:left w:val="single" w:sz="2" w:space="0" w:color="000001"/>
+              <w:bottom w:val="single" w:sz="2" w:space="0" w:color="000001"/>
+              <w:insideH w:val="single" w:sz="2" w:space="0" w:color="000001"/>
+            </w:tcBorders>
+            <w:shd w:fill="auto" w:val="clear"/>
+            <w:tcMar>
+              <w:left w:w="51" w:type="dxa"/>
             </w:tcMar>
           </w:tcPr>
           <w:p>
@@ -1514,15 +1589,16 @@
           <w:tcPr>
             <w:tcW w:w="3285" w:type="dxa"/>
             <w:tcBorders>
-              <w:left w:val="single" w:sz="2" w:space="0" w:color="000000"/>
-              <w:bottom w:val="single" w:sz="2" w:space="0" w:color="000000"/>
-              <w:right w:val="single" w:sz="2" w:space="0" w:color="000000"/>
-              <w:insideH w:val="single" w:sz="2" w:space="0" w:color="000000"/>
-              <w:insideV w:val="single" w:sz="2" w:space="0" w:color="000000"/>
-            </w:tcBorders>
-            <w:shd w:fill="auto" w:val="clear"/>
-            <w:tcMar>
-              <w:left w:w="54" w:type="dxa"/>
+              <w:top w:val="single" w:sz="2" w:space="0" w:color="000001"/>
+              <w:left w:val="single" w:sz="2" w:space="0" w:color="000001"/>
+              <w:bottom w:val="single" w:sz="2" w:space="0" w:color="000001"/>
+              <w:right w:val="single" w:sz="2" w:space="0" w:color="000001"/>
+              <w:insideH w:val="single" w:sz="2" w:space="0" w:color="000001"/>
+              <w:insideV w:val="single" w:sz="2" w:space="0" w:color="000001"/>
+            </w:tcBorders>
+            <w:shd w:fill="auto" w:val="clear"/>
+            <w:tcMar>
+              <w:left w:w="51" w:type="dxa"/>
             </w:tcMar>
           </w:tcPr>
           <w:p>
@@ -1545,13 +1621,14 @@
           <w:tcPr>
             <w:tcW w:w="1740" w:type="dxa"/>
             <w:tcBorders>
-              <w:left w:val="single" w:sz="2" w:space="0" w:color="000000"/>
-              <w:bottom w:val="single" w:sz="2" w:space="0" w:color="000000"/>
-              <w:insideH w:val="single" w:sz="2" w:space="0" w:color="000000"/>
-            </w:tcBorders>
-            <w:shd w:fill="auto" w:val="clear"/>
-            <w:tcMar>
-              <w:left w:w="54" w:type="dxa"/>
+              <w:top w:val="single" w:sz="2" w:space="0" w:color="000001"/>
+              <w:left w:val="single" w:sz="2" w:space="0" w:color="000001"/>
+              <w:bottom w:val="single" w:sz="2" w:space="0" w:color="000001"/>
+              <w:insideH w:val="single" w:sz="2" w:space="0" w:color="000001"/>
+            </w:tcBorders>
+            <w:shd w:fill="auto" w:val="clear"/>
+            <w:tcMar>
+              <w:left w:w="51" w:type="dxa"/>
             </w:tcMar>
           </w:tcPr>
           <w:p>
@@ -1569,13 +1646,14 @@
           <w:tcPr>
             <w:tcW w:w="5010" w:type="dxa"/>
             <w:tcBorders>
-              <w:left w:val="single" w:sz="2" w:space="0" w:color="000000"/>
-              <w:bottom w:val="single" w:sz="2" w:space="0" w:color="000000"/>
-              <w:insideH w:val="single" w:sz="2" w:space="0" w:color="000000"/>
-            </w:tcBorders>
-            <w:shd w:fill="auto" w:val="clear"/>
-            <w:tcMar>
-              <w:left w:w="54" w:type="dxa"/>
+              <w:top w:val="single" w:sz="2" w:space="0" w:color="000001"/>
+              <w:left w:val="single" w:sz="2" w:space="0" w:color="000001"/>
+              <w:bottom w:val="single" w:sz="2" w:space="0" w:color="000001"/>
+              <w:insideH w:val="single" w:sz="2" w:space="0" w:color="000001"/>
+            </w:tcBorders>
+            <w:shd w:fill="auto" w:val="clear"/>
+            <w:tcMar>
+              <w:left w:w="51" w:type="dxa"/>
             </w:tcMar>
           </w:tcPr>
           <w:p>
@@ -1593,15 +1671,16 @@
           <w:tcPr>
             <w:tcW w:w="3285" w:type="dxa"/>
             <w:tcBorders>
-              <w:left w:val="single" w:sz="2" w:space="0" w:color="000000"/>
-              <w:bottom w:val="single" w:sz="2" w:space="0" w:color="000000"/>
-              <w:right w:val="single" w:sz="2" w:space="0" w:color="000000"/>
-              <w:insideH w:val="single" w:sz="2" w:space="0" w:color="000000"/>
-              <w:insideV w:val="single" w:sz="2" w:space="0" w:color="000000"/>
-            </w:tcBorders>
-            <w:shd w:fill="auto" w:val="clear"/>
-            <w:tcMar>
-              <w:left w:w="54" w:type="dxa"/>
+              <w:top w:val="single" w:sz="2" w:space="0" w:color="000001"/>
+              <w:left w:val="single" w:sz="2" w:space="0" w:color="000001"/>
+              <w:bottom w:val="single" w:sz="2" w:space="0" w:color="000001"/>
+              <w:right w:val="single" w:sz="2" w:space="0" w:color="000001"/>
+              <w:insideH w:val="single" w:sz="2" w:space="0" w:color="000001"/>
+              <w:insideV w:val="single" w:sz="2" w:space="0" w:color="000001"/>
+            </w:tcBorders>
+            <w:shd w:fill="auto" w:val="clear"/>
+            <w:tcMar>
+              <w:left w:w="51" w:type="dxa"/>
             </w:tcMar>
           </w:tcPr>
           <w:p>
@@ -1800,16 +1879,16 @@
       <w:tblPr>
         <w:tblW w:w="10035" w:type="dxa"/>
         <w:jc w:val="left"/>
-        <w:tblInd w:w="1" w:type="dxa"/>
+        <w:tblInd w:w="-1" w:type="dxa"/>
         <w:tblBorders>
-          <w:top w:val="single" w:sz="2" w:space="0" w:color="000000"/>
-          <w:left w:val="single" w:sz="2" w:space="0" w:color="000000"/>
-          <w:bottom w:val="single" w:sz="2" w:space="0" w:color="000000"/>
-          <w:insideH w:val="single" w:sz="2" w:space="0" w:color="000000"/>
+          <w:top w:val="single" w:sz="2" w:space="0" w:color="000001"/>
+          <w:left w:val="single" w:sz="2" w:space="0" w:color="000001"/>
+          <w:bottom w:val="single" w:sz="2" w:space="0" w:color="000001"/>
+          <w:insideH w:val="single" w:sz="2" w:space="0" w:color="000001"/>
         </w:tblBorders>
         <w:tblCellMar>
           <w:top w:w="55" w:type="dxa"/>
-          <w:left w:w="54" w:type="dxa"/>
+          <w:left w:w="51" w:type="dxa"/>
           <w:bottom w:w="55" w:type="dxa"/>
           <w:right w:w="55" w:type="dxa"/>
         </w:tblCellMar>
@@ -1825,14 +1904,14 @@
           <w:tcPr>
             <w:tcW w:w="1740" w:type="dxa"/>
             <w:tcBorders>
-              <w:top w:val="single" w:sz="2" w:space="0" w:color="000000"/>
-              <w:left w:val="single" w:sz="2" w:space="0" w:color="000000"/>
-              <w:bottom w:val="single" w:sz="2" w:space="0" w:color="000000"/>
-              <w:insideH w:val="single" w:sz="2" w:space="0" w:color="000000"/>
-            </w:tcBorders>
-            <w:shd w:fill="auto" w:val="clear"/>
-            <w:tcMar>
-              <w:left w:w="54" w:type="dxa"/>
+              <w:top w:val="single" w:sz="2" w:space="0" w:color="000001"/>
+              <w:left w:val="single" w:sz="2" w:space="0" w:color="000001"/>
+              <w:bottom w:val="single" w:sz="2" w:space="0" w:color="000001"/>
+              <w:insideH w:val="single" w:sz="2" w:space="0" w:color="000001"/>
+            </w:tcBorders>
+            <w:shd w:fill="auto" w:val="clear"/>
+            <w:tcMar>
+              <w:left w:w="51" w:type="dxa"/>
             </w:tcMar>
           </w:tcPr>
           <w:p>
@@ -1857,14 +1936,14 @@
           <w:tcPr>
             <w:tcW w:w="5010" w:type="dxa"/>
             <w:tcBorders>
-              <w:top w:val="single" w:sz="2" w:space="0" w:color="000000"/>
-              <w:left w:val="single" w:sz="2" w:space="0" w:color="000000"/>
-              <w:bottom w:val="single" w:sz="2" w:space="0" w:color="000000"/>
-              <w:insideH w:val="single" w:sz="2" w:space="0" w:color="000000"/>
-            </w:tcBorders>
-            <w:shd w:fill="auto" w:val="clear"/>
-            <w:tcMar>
-              <w:left w:w="54" w:type="dxa"/>
+              <w:top w:val="single" w:sz="2" w:space="0" w:color="000001"/>
+              <w:left w:val="single" w:sz="2" w:space="0" w:color="000001"/>
+              <w:bottom w:val="single" w:sz="2" w:space="0" w:color="000001"/>
+              <w:insideH w:val="single" w:sz="2" w:space="0" w:color="000001"/>
+            </w:tcBorders>
+            <w:shd w:fill="auto" w:val="clear"/>
+            <w:tcMar>
+              <w:left w:w="51" w:type="dxa"/>
             </w:tcMar>
           </w:tcPr>
           <w:p>
@@ -1889,16 +1968,16 @@
           <w:tcPr>
             <w:tcW w:w="3285" w:type="dxa"/>
             <w:tcBorders>
-              <w:top w:val="single" w:sz="2" w:space="0" w:color="000000"/>
-              <w:left w:val="single" w:sz="2" w:space="0" w:color="000000"/>
-              <w:bottom w:val="single" w:sz="2" w:space="0" w:color="000000"/>
-              <w:right w:val="single" w:sz="2" w:space="0" w:color="000000"/>
-              <w:insideH w:val="single" w:sz="2" w:space="0" w:color="000000"/>
-              <w:insideV w:val="single" w:sz="2" w:space="0" w:color="000000"/>
-            </w:tcBorders>
-            <w:shd w:fill="auto" w:val="clear"/>
-            <w:tcMar>
-              <w:left w:w="54" w:type="dxa"/>
+              <w:top w:val="single" w:sz="2" w:space="0" w:color="000001"/>
+              <w:left w:val="single" w:sz="2" w:space="0" w:color="000001"/>
+              <w:bottom w:val="single" w:sz="2" w:space="0" w:color="000001"/>
+              <w:right w:val="single" w:sz="2" w:space="0" w:color="000001"/>
+              <w:insideH w:val="single" w:sz="2" w:space="0" w:color="000001"/>
+              <w:insideV w:val="single" w:sz="2" w:space="0" w:color="000001"/>
+            </w:tcBorders>
+            <w:shd w:fill="auto" w:val="clear"/>
+            <w:tcMar>
+              <w:left w:w="51" w:type="dxa"/>
             </w:tcMar>
           </w:tcPr>
           <w:p>
@@ -1926,13 +2005,14 @@
           <w:tcPr>
             <w:tcW w:w="1740" w:type="dxa"/>
             <w:tcBorders>
-              <w:left w:val="single" w:sz="2" w:space="0" w:color="000000"/>
-              <w:bottom w:val="single" w:sz="2" w:space="0" w:color="000000"/>
-              <w:insideH w:val="single" w:sz="2" w:space="0" w:color="000000"/>
-            </w:tcBorders>
-            <w:shd w:fill="auto" w:val="clear"/>
-            <w:tcMar>
-              <w:left w:w="54" w:type="dxa"/>
+              <w:top w:val="single" w:sz="2" w:space="0" w:color="000001"/>
+              <w:left w:val="single" w:sz="2" w:space="0" w:color="000001"/>
+              <w:bottom w:val="single" w:sz="2" w:space="0" w:color="000001"/>
+              <w:insideH w:val="single" w:sz="2" w:space="0" w:color="000001"/>
+            </w:tcBorders>
+            <w:shd w:fill="auto" w:val="clear"/>
+            <w:tcMar>
+              <w:left w:w="51" w:type="dxa"/>
             </w:tcMar>
           </w:tcPr>
           <w:p>
@@ -1950,13 +2030,14 @@
           <w:tcPr>
             <w:tcW w:w="5010" w:type="dxa"/>
             <w:tcBorders>
-              <w:left w:val="single" w:sz="2" w:space="0" w:color="000000"/>
-              <w:bottom w:val="single" w:sz="2" w:space="0" w:color="000000"/>
-              <w:insideH w:val="single" w:sz="2" w:space="0" w:color="000000"/>
-            </w:tcBorders>
-            <w:shd w:fill="auto" w:val="clear"/>
-            <w:tcMar>
-              <w:left w:w="54" w:type="dxa"/>
+              <w:top w:val="single" w:sz="2" w:space="0" w:color="000001"/>
+              <w:left w:val="single" w:sz="2" w:space="0" w:color="000001"/>
+              <w:bottom w:val="single" w:sz="2" w:space="0" w:color="000001"/>
+              <w:insideH w:val="single" w:sz="2" w:space="0" w:color="000001"/>
+            </w:tcBorders>
+            <w:shd w:fill="auto" w:val="clear"/>
+            <w:tcMar>
+              <w:left w:w="51" w:type="dxa"/>
             </w:tcMar>
           </w:tcPr>
           <w:p>
@@ -1974,15 +2055,16 @@
           <w:tcPr>
             <w:tcW w:w="3285" w:type="dxa"/>
             <w:tcBorders>
-              <w:left w:val="single" w:sz="2" w:space="0" w:color="000000"/>
-              <w:bottom w:val="single" w:sz="2" w:space="0" w:color="000000"/>
-              <w:right w:val="single" w:sz="2" w:space="0" w:color="000000"/>
-              <w:insideH w:val="single" w:sz="2" w:space="0" w:color="000000"/>
-              <w:insideV w:val="single" w:sz="2" w:space="0" w:color="000000"/>
-            </w:tcBorders>
-            <w:shd w:fill="auto" w:val="clear"/>
-            <w:tcMar>
-              <w:left w:w="54" w:type="dxa"/>
+              <w:top w:val="single" w:sz="2" w:space="0" w:color="000001"/>
+              <w:left w:val="single" w:sz="2" w:space="0" w:color="000001"/>
+              <w:bottom w:val="single" w:sz="2" w:space="0" w:color="000001"/>
+              <w:right w:val="single" w:sz="2" w:space="0" w:color="000001"/>
+              <w:insideH w:val="single" w:sz="2" w:space="0" w:color="000001"/>
+              <w:insideV w:val="single" w:sz="2" w:space="0" w:color="000001"/>
+            </w:tcBorders>
+            <w:shd w:fill="auto" w:val="clear"/>
+            <w:tcMar>
+              <w:left w:w="51" w:type="dxa"/>
             </w:tcMar>
           </w:tcPr>
           <w:p>
@@ -2003,13 +2085,14 @@
           <w:tcPr>
             <w:tcW w:w="1740" w:type="dxa"/>
             <w:tcBorders>
-              <w:left w:val="single" w:sz="2" w:space="0" w:color="000000"/>
-              <w:bottom w:val="single" w:sz="2" w:space="0" w:color="000000"/>
-              <w:insideH w:val="single" w:sz="2" w:space="0" w:color="000000"/>
-            </w:tcBorders>
-            <w:shd w:fill="auto" w:val="clear"/>
-            <w:tcMar>
-              <w:left w:w="54" w:type="dxa"/>
+              <w:top w:val="single" w:sz="2" w:space="0" w:color="000001"/>
+              <w:left w:val="single" w:sz="2" w:space="0" w:color="000001"/>
+              <w:bottom w:val="single" w:sz="2" w:space="0" w:color="000001"/>
+              <w:insideH w:val="single" w:sz="2" w:space="0" w:color="000001"/>
+            </w:tcBorders>
+            <w:shd w:fill="auto" w:val="clear"/>
+            <w:tcMar>
+              <w:left w:w="51" w:type="dxa"/>
             </w:tcMar>
           </w:tcPr>
           <w:p>
@@ -2027,13 +2110,14 @@
           <w:tcPr>
             <w:tcW w:w="5010" w:type="dxa"/>
             <w:tcBorders>
-              <w:left w:val="single" w:sz="2" w:space="0" w:color="000000"/>
-              <w:bottom w:val="single" w:sz="2" w:space="0" w:color="000000"/>
-              <w:insideH w:val="single" w:sz="2" w:space="0" w:color="000000"/>
-            </w:tcBorders>
-            <w:shd w:fill="auto" w:val="clear"/>
-            <w:tcMar>
-              <w:left w:w="54" w:type="dxa"/>
+              <w:top w:val="single" w:sz="2" w:space="0" w:color="000001"/>
+              <w:left w:val="single" w:sz="2" w:space="0" w:color="000001"/>
+              <w:bottom w:val="single" w:sz="2" w:space="0" w:color="000001"/>
+              <w:insideH w:val="single" w:sz="2" w:space="0" w:color="000001"/>
+            </w:tcBorders>
+            <w:shd w:fill="auto" w:val="clear"/>
+            <w:tcMar>
+              <w:left w:w="51" w:type="dxa"/>
             </w:tcMar>
           </w:tcPr>
           <w:p>
@@ -2051,15 +2135,16 @@
           <w:tcPr>
             <w:tcW w:w="3285" w:type="dxa"/>
             <w:tcBorders>
-              <w:left w:val="single" w:sz="2" w:space="0" w:color="000000"/>
-              <w:bottom w:val="single" w:sz="2" w:space="0" w:color="000000"/>
-              <w:right w:val="single" w:sz="2" w:space="0" w:color="000000"/>
-              <w:insideH w:val="single" w:sz="2" w:space="0" w:color="000000"/>
-              <w:insideV w:val="single" w:sz="2" w:space="0" w:color="000000"/>
-            </w:tcBorders>
-            <w:shd w:fill="auto" w:val="clear"/>
-            <w:tcMar>
-              <w:left w:w="54" w:type="dxa"/>
+              <w:top w:val="single" w:sz="2" w:space="0" w:color="000001"/>
+              <w:left w:val="single" w:sz="2" w:space="0" w:color="000001"/>
+              <w:bottom w:val="single" w:sz="2" w:space="0" w:color="000001"/>
+              <w:right w:val="single" w:sz="2" w:space="0" w:color="000001"/>
+              <w:insideH w:val="single" w:sz="2" w:space="0" w:color="000001"/>
+              <w:insideV w:val="single" w:sz="2" w:space="0" w:color="000001"/>
+            </w:tcBorders>
+            <w:shd w:fill="auto" w:val="clear"/>
+            <w:tcMar>
+              <w:left w:w="51" w:type="dxa"/>
             </w:tcMar>
           </w:tcPr>
           <w:p>
@@ -2080,13 +2165,14 @@
           <w:tcPr>
             <w:tcW w:w="1740" w:type="dxa"/>
             <w:tcBorders>
-              <w:left w:val="single" w:sz="2" w:space="0" w:color="000000"/>
-              <w:bottom w:val="single" w:sz="2" w:space="0" w:color="000000"/>
-              <w:insideH w:val="single" w:sz="2" w:space="0" w:color="000000"/>
-            </w:tcBorders>
-            <w:shd w:fill="auto" w:val="clear"/>
-            <w:tcMar>
-              <w:left w:w="54" w:type="dxa"/>
+              <w:top w:val="single" w:sz="2" w:space="0" w:color="000001"/>
+              <w:left w:val="single" w:sz="2" w:space="0" w:color="000001"/>
+              <w:bottom w:val="single" w:sz="2" w:space="0" w:color="000001"/>
+              <w:insideH w:val="single" w:sz="2" w:space="0" w:color="000001"/>
+            </w:tcBorders>
+            <w:shd w:fill="auto" w:val="clear"/>
+            <w:tcMar>
+              <w:left w:w="51" w:type="dxa"/>
             </w:tcMar>
           </w:tcPr>
           <w:p>
@@ -2103,13 +2189,14 @@
           <w:tcPr>
             <w:tcW w:w="5010" w:type="dxa"/>
             <w:tcBorders>
-              <w:left w:val="single" w:sz="2" w:space="0" w:color="000000"/>
-              <w:bottom w:val="single" w:sz="2" w:space="0" w:color="000000"/>
-              <w:insideH w:val="single" w:sz="2" w:space="0" w:color="000000"/>
-            </w:tcBorders>
-            <w:shd w:fill="auto" w:val="clear"/>
-            <w:tcMar>
-              <w:left w:w="54" w:type="dxa"/>
+              <w:top w:val="single" w:sz="2" w:space="0" w:color="000001"/>
+              <w:left w:val="single" w:sz="2" w:space="0" w:color="000001"/>
+              <w:bottom w:val="single" w:sz="2" w:space="0" w:color="000001"/>
+              <w:insideH w:val="single" w:sz="2" w:space="0" w:color="000001"/>
+            </w:tcBorders>
+            <w:shd w:fill="auto" w:val="clear"/>
+            <w:tcMar>
+              <w:left w:w="51" w:type="dxa"/>
             </w:tcMar>
           </w:tcPr>
           <w:p>
@@ -2126,15 +2213,16 @@
           <w:tcPr>
             <w:tcW w:w="3285" w:type="dxa"/>
             <w:tcBorders>
-              <w:left w:val="single" w:sz="2" w:space="0" w:color="000000"/>
-              <w:bottom w:val="single" w:sz="2" w:space="0" w:color="000000"/>
-              <w:right w:val="single" w:sz="2" w:space="0" w:color="000000"/>
-              <w:insideH w:val="single" w:sz="2" w:space="0" w:color="000000"/>
-              <w:insideV w:val="single" w:sz="2" w:space="0" w:color="000000"/>
-            </w:tcBorders>
-            <w:shd w:fill="auto" w:val="clear"/>
-            <w:tcMar>
-              <w:left w:w="54" w:type="dxa"/>
+              <w:top w:val="single" w:sz="2" w:space="0" w:color="000001"/>
+              <w:left w:val="single" w:sz="2" w:space="0" w:color="000001"/>
+              <w:bottom w:val="single" w:sz="2" w:space="0" w:color="000001"/>
+              <w:right w:val="single" w:sz="2" w:space="0" w:color="000001"/>
+              <w:insideH w:val="single" w:sz="2" w:space="0" w:color="000001"/>
+              <w:insideV w:val="single" w:sz="2" w:space="0" w:color="000001"/>
+            </w:tcBorders>
+            <w:shd w:fill="auto" w:val="clear"/>
+            <w:tcMar>
+              <w:left w:w="51" w:type="dxa"/>
             </w:tcMar>
           </w:tcPr>
           <w:p>
@@ -2154,13 +2242,14 @@
           <w:tcPr>
             <w:tcW w:w="1740" w:type="dxa"/>
             <w:tcBorders>
-              <w:left w:val="single" w:sz="2" w:space="0" w:color="000000"/>
-              <w:bottom w:val="single" w:sz="2" w:space="0" w:color="000000"/>
-              <w:insideH w:val="single" w:sz="2" w:space="0" w:color="000000"/>
-            </w:tcBorders>
-            <w:shd w:fill="auto" w:val="clear"/>
-            <w:tcMar>
-              <w:left w:w="54" w:type="dxa"/>
+              <w:top w:val="single" w:sz="2" w:space="0" w:color="000001"/>
+              <w:left w:val="single" w:sz="2" w:space="0" w:color="000001"/>
+              <w:bottom w:val="single" w:sz="2" w:space="0" w:color="000001"/>
+              <w:insideH w:val="single" w:sz="2" w:space="0" w:color="000001"/>
+            </w:tcBorders>
+            <w:shd w:fill="auto" w:val="clear"/>
+            <w:tcMar>
+              <w:left w:w="51" w:type="dxa"/>
             </w:tcMar>
           </w:tcPr>
           <w:p>
@@ -2178,13 +2267,14 @@
           <w:tcPr>
             <w:tcW w:w="5010" w:type="dxa"/>
             <w:tcBorders>
-              <w:left w:val="single" w:sz="2" w:space="0" w:color="000000"/>
-              <w:bottom w:val="single" w:sz="2" w:space="0" w:color="000000"/>
-              <w:insideH w:val="single" w:sz="2" w:space="0" w:color="000000"/>
-            </w:tcBorders>
-            <w:shd w:fill="auto" w:val="clear"/>
-            <w:tcMar>
-              <w:left w:w="54" w:type="dxa"/>
+              <w:top w:val="single" w:sz="2" w:space="0" w:color="000001"/>
+              <w:left w:val="single" w:sz="2" w:space="0" w:color="000001"/>
+              <w:bottom w:val="single" w:sz="2" w:space="0" w:color="000001"/>
+              <w:insideH w:val="single" w:sz="2" w:space="0" w:color="000001"/>
+            </w:tcBorders>
+            <w:shd w:fill="auto" w:val="clear"/>
+            <w:tcMar>
+              <w:left w:w="51" w:type="dxa"/>
             </w:tcMar>
           </w:tcPr>
           <w:p>
@@ -2202,15 +2292,16 @@
           <w:tcPr>
             <w:tcW w:w="3285" w:type="dxa"/>
             <w:tcBorders>
-              <w:left w:val="single" w:sz="2" w:space="0" w:color="000000"/>
-              <w:bottom w:val="single" w:sz="2" w:space="0" w:color="000000"/>
-              <w:right w:val="single" w:sz="2" w:space="0" w:color="000000"/>
-              <w:insideH w:val="single" w:sz="2" w:space="0" w:color="000000"/>
-              <w:insideV w:val="single" w:sz="2" w:space="0" w:color="000000"/>
-            </w:tcBorders>
-            <w:shd w:fill="auto" w:val="clear"/>
-            <w:tcMar>
-              <w:left w:w="54" w:type="dxa"/>
+              <w:top w:val="single" w:sz="2" w:space="0" w:color="000001"/>
+              <w:left w:val="single" w:sz="2" w:space="0" w:color="000001"/>
+              <w:bottom w:val="single" w:sz="2" w:space="0" w:color="000001"/>
+              <w:right w:val="single" w:sz="2" w:space="0" w:color="000001"/>
+              <w:insideH w:val="single" w:sz="2" w:space="0" w:color="000001"/>
+              <w:insideV w:val="single" w:sz="2" w:space="0" w:color="000001"/>
+            </w:tcBorders>
+            <w:shd w:fill="auto" w:val="clear"/>
+            <w:tcMar>
+              <w:left w:w="51" w:type="dxa"/>
             </w:tcMar>
           </w:tcPr>
           <w:p>
@@ -2231,13 +2322,14 @@
           <w:tcPr>
             <w:tcW w:w="1740" w:type="dxa"/>
             <w:tcBorders>
-              <w:left w:val="single" w:sz="2" w:space="0" w:color="000000"/>
-              <w:bottom w:val="single" w:sz="2" w:space="0" w:color="000000"/>
-              <w:insideH w:val="single" w:sz="2" w:space="0" w:color="000000"/>
-            </w:tcBorders>
-            <w:shd w:fill="auto" w:val="clear"/>
-            <w:tcMar>
-              <w:left w:w="54" w:type="dxa"/>
+              <w:top w:val="single" w:sz="2" w:space="0" w:color="000001"/>
+              <w:left w:val="single" w:sz="2" w:space="0" w:color="000001"/>
+              <w:bottom w:val="single" w:sz="2" w:space="0" w:color="000001"/>
+              <w:insideH w:val="single" w:sz="2" w:space="0" w:color="000001"/>
+            </w:tcBorders>
+            <w:shd w:fill="auto" w:val="clear"/>
+            <w:tcMar>
+              <w:left w:w="51" w:type="dxa"/>
             </w:tcMar>
           </w:tcPr>
           <w:p>
@@ -2255,31 +2347,24 @@
           <w:tcPr>
             <w:tcW w:w="5010" w:type="dxa"/>
             <w:tcBorders>
-              <w:left w:val="single" w:sz="2" w:space="0" w:color="000000"/>
-              <w:bottom w:val="single" w:sz="2" w:space="0" w:color="000000"/>
-              <w:insideH w:val="single" w:sz="2" w:space="0" w:color="000000"/>
-            </w:tcBorders>
-            <w:shd w:fill="auto" w:val="clear"/>
-            <w:tcMar>
-              <w:left w:w="54" w:type="dxa"/>
-            </w:tcMar>
-          </w:tcPr>
-          <w:p>
-            <w:pPr>
-              <w:pStyle w:val="TableContents"/>
-              <w:rPr/>
-            </w:pPr>
-            <w:r>
-              <w:rPr/>
-              <w:t xml:space="preserve">Company </w:t>
-            </w:r>
-            <w:r>
-              <w:rPr/>
-              <w:t>information</w:t>
-            </w:r>
-            <w:r>
-              <w:rPr/>
-              <w:t xml:space="preserve"> for position</w:t>
+              <w:top w:val="single" w:sz="2" w:space="0" w:color="000001"/>
+              <w:left w:val="single" w:sz="2" w:space="0" w:color="000001"/>
+              <w:bottom w:val="single" w:sz="2" w:space="0" w:color="000001"/>
+              <w:insideH w:val="single" w:sz="2" w:space="0" w:color="000001"/>
+            </w:tcBorders>
+            <w:shd w:fill="auto" w:val="clear"/>
+            <w:tcMar>
+              <w:left w:w="51" w:type="dxa"/>
+            </w:tcMar>
+          </w:tcPr>
+          <w:p>
+            <w:pPr>
+              <w:pStyle w:val="TableContents"/>
+              <w:rPr/>
+            </w:pPr>
+            <w:r>
+              <w:rPr/>
+              <w:t>Company information for position</w:t>
             </w:r>
           </w:p>
         </w:tc>
@@ -2287,41 +2372,26 @@
           <w:tcPr>
             <w:tcW w:w="3285" w:type="dxa"/>
             <w:tcBorders>
-              <w:left w:val="single" w:sz="2" w:space="0" w:color="000000"/>
-              <w:bottom w:val="single" w:sz="2" w:space="0" w:color="000000"/>
-              <w:right w:val="single" w:sz="2" w:space="0" w:color="000000"/>
-              <w:insideH w:val="single" w:sz="2" w:space="0" w:color="000000"/>
-              <w:insideV w:val="single" w:sz="2" w:space="0" w:color="000000"/>
-            </w:tcBorders>
-            <w:shd w:fill="auto" w:val="clear"/>
-            <w:tcMar>
-              <w:left w:w="54" w:type="dxa"/>
-            </w:tcMar>
-          </w:tcPr>
-          <w:p>
-            <w:pPr>
-              <w:pStyle w:val="TableContents"/>
-              <w:rPr/>
-            </w:pPr>
-            <w:r>
-              <w:rPr/>
-              <w:t>Object (contains</w:t>
-            </w:r>
-            <w:r>
-              <w:rPr/>
-              <w:t xml:space="preserve"> "id", </w:t>
-            </w:r>
-            <w:r>
-              <w:rPr/>
-              <w:t>"name"</w:t>
-            </w:r>
-            <w:r>
-              <w:rPr/>
-              <w:t>, "industry", "size", "type"</w:t>
-            </w:r>
-            <w:r>
-              <w:rPr/>
-              <w:t>)</w:t>
+              <w:top w:val="single" w:sz="2" w:space="0" w:color="000001"/>
+              <w:left w:val="single" w:sz="2" w:space="0" w:color="000001"/>
+              <w:bottom w:val="single" w:sz="2" w:space="0" w:color="000001"/>
+              <w:right w:val="single" w:sz="2" w:space="0" w:color="000001"/>
+              <w:insideH w:val="single" w:sz="2" w:space="0" w:color="000001"/>
+              <w:insideV w:val="single" w:sz="2" w:space="0" w:color="000001"/>
+            </w:tcBorders>
+            <w:shd w:fill="auto" w:val="clear"/>
+            <w:tcMar>
+              <w:left w:w="51" w:type="dxa"/>
+            </w:tcMar>
+          </w:tcPr>
+          <w:p>
+            <w:pPr>
+              <w:pStyle w:val="TableContents"/>
+              <w:rPr/>
+            </w:pPr>
+            <w:r>
+              <w:rPr/>
+              <w:t>Object (contains "id", "name", "industry", "size", "type")</w:t>
             </w:r>
           </w:p>
         </w:tc>
@@ -2334,13 +2404,14 @@
           <w:tcPr>
             <w:tcW w:w="1740" w:type="dxa"/>
             <w:tcBorders>
-              <w:left w:val="single" w:sz="2" w:space="0" w:color="000000"/>
-              <w:bottom w:val="single" w:sz="2" w:space="0" w:color="000000"/>
-              <w:insideH w:val="single" w:sz="2" w:space="0" w:color="000000"/>
-            </w:tcBorders>
-            <w:shd w:fill="auto" w:val="clear"/>
-            <w:tcMar>
-              <w:left w:w="54" w:type="dxa"/>
+              <w:top w:val="single" w:sz="2" w:space="0" w:color="000001"/>
+              <w:left w:val="single" w:sz="2" w:space="0" w:color="000001"/>
+              <w:bottom w:val="single" w:sz="2" w:space="0" w:color="000001"/>
+              <w:insideH w:val="single" w:sz="2" w:space="0" w:color="000001"/>
+            </w:tcBorders>
+            <w:shd w:fill="auto" w:val="clear"/>
+            <w:tcMar>
+              <w:left w:w="51" w:type="dxa"/>
             </w:tcMar>
           </w:tcPr>
           <w:p>
@@ -2358,13 +2429,14 @@
           <w:tcPr>
             <w:tcW w:w="5010" w:type="dxa"/>
             <w:tcBorders>
-              <w:left w:val="single" w:sz="2" w:space="0" w:color="000000"/>
-              <w:bottom w:val="single" w:sz="2" w:space="0" w:color="000000"/>
-              <w:insideH w:val="single" w:sz="2" w:space="0" w:color="000000"/>
-            </w:tcBorders>
-            <w:shd w:fill="auto" w:val="clear"/>
-            <w:tcMar>
-              <w:left w:w="54" w:type="dxa"/>
+              <w:top w:val="single" w:sz="2" w:space="0" w:color="000001"/>
+              <w:left w:val="single" w:sz="2" w:space="0" w:color="000001"/>
+              <w:bottom w:val="single" w:sz="2" w:space="0" w:color="000001"/>
+              <w:insideH w:val="single" w:sz="2" w:space="0" w:color="000001"/>
+            </w:tcBorders>
+            <w:shd w:fill="auto" w:val="clear"/>
+            <w:tcMar>
+              <w:left w:w="51" w:type="dxa"/>
             </w:tcMar>
           </w:tcPr>
           <w:p>
@@ -2382,15 +2454,16 @@
           <w:tcPr>
             <w:tcW w:w="3285" w:type="dxa"/>
             <w:tcBorders>
-              <w:left w:val="single" w:sz="2" w:space="0" w:color="000000"/>
-              <w:bottom w:val="single" w:sz="2" w:space="0" w:color="000000"/>
-              <w:right w:val="single" w:sz="2" w:space="0" w:color="000000"/>
-              <w:insideH w:val="single" w:sz="2" w:space="0" w:color="000000"/>
-              <w:insideV w:val="single" w:sz="2" w:space="0" w:color="000000"/>
-            </w:tcBorders>
-            <w:shd w:fill="auto" w:val="clear"/>
-            <w:tcMar>
-              <w:left w:w="54" w:type="dxa"/>
+              <w:top w:val="single" w:sz="2" w:space="0" w:color="000001"/>
+              <w:left w:val="single" w:sz="2" w:space="0" w:color="000001"/>
+              <w:bottom w:val="single" w:sz="2" w:space="0" w:color="000001"/>
+              <w:right w:val="single" w:sz="2" w:space="0" w:color="000001"/>
+              <w:insideH w:val="single" w:sz="2" w:space="0" w:color="000001"/>
+              <w:insideV w:val="single" w:sz="2" w:space="0" w:color="000001"/>
+            </w:tcBorders>
+            <w:shd w:fill="auto" w:val="clear"/>
+            <w:tcMar>
+              <w:left w:w="51" w:type="dxa"/>
             </w:tcMar>
           </w:tcPr>
           <w:p>
@@ -2413,13 +2486,14 @@
           <w:tcPr>
             <w:tcW w:w="1740" w:type="dxa"/>
             <w:tcBorders>
-              <w:left w:val="single" w:sz="2" w:space="0" w:color="000000"/>
-              <w:bottom w:val="single" w:sz="2" w:space="0" w:color="000000"/>
-              <w:insideH w:val="single" w:sz="2" w:space="0" w:color="000000"/>
-            </w:tcBorders>
-            <w:shd w:fill="auto" w:val="clear"/>
-            <w:tcMar>
-              <w:left w:w="54" w:type="dxa"/>
+              <w:top w:val="single" w:sz="2" w:space="0" w:color="000001"/>
+              <w:left w:val="single" w:sz="2" w:space="0" w:color="000001"/>
+              <w:bottom w:val="single" w:sz="2" w:space="0" w:color="000001"/>
+              <w:insideH w:val="single" w:sz="2" w:space="0" w:color="000001"/>
+            </w:tcBorders>
+            <w:shd w:fill="auto" w:val="clear"/>
+            <w:tcMar>
+              <w:left w:w="51" w:type="dxa"/>
             </w:tcMar>
           </w:tcPr>
           <w:p>
@@ -2437,13 +2511,14 @@
           <w:tcPr>
             <w:tcW w:w="5010" w:type="dxa"/>
             <w:tcBorders>
-              <w:left w:val="single" w:sz="2" w:space="0" w:color="000000"/>
-              <w:bottom w:val="single" w:sz="2" w:space="0" w:color="000000"/>
-              <w:insideH w:val="single" w:sz="2" w:space="0" w:color="000000"/>
-            </w:tcBorders>
-            <w:shd w:fill="auto" w:val="clear"/>
-            <w:tcMar>
-              <w:left w:w="54" w:type="dxa"/>
+              <w:top w:val="single" w:sz="2" w:space="0" w:color="000001"/>
+              <w:left w:val="single" w:sz="2" w:space="0" w:color="000001"/>
+              <w:bottom w:val="single" w:sz="2" w:space="0" w:color="000001"/>
+              <w:insideH w:val="single" w:sz="2" w:space="0" w:color="000001"/>
+            </w:tcBorders>
+            <w:shd w:fill="auto" w:val="clear"/>
+            <w:tcMar>
+              <w:left w:w="51" w:type="dxa"/>
             </w:tcMar>
           </w:tcPr>
           <w:p>
@@ -2461,15 +2536,16 @@
           <w:tcPr>
             <w:tcW w:w="3285" w:type="dxa"/>
             <w:tcBorders>
-              <w:left w:val="single" w:sz="2" w:space="0" w:color="000000"/>
-              <w:bottom w:val="single" w:sz="2" w:space="0" w:color="000000"/>
-              <w:right w:val="single" w:sz="2" w:space="0" w:color="000000"/>
-              <w:insideH w:val="single" w:sz="2" w:space="0" w:color="000000"/>
-              <w:insideV w:val="single" w:sz="2" w:space="0" w:color="000000"/>
-            </w:tcBorders>
-            <w:shd w:fill="auto" w:val="clear"/>
-            <w:tcMar>
-              <w:left w:w="54" w:type="dxa"/>
+              <w:top w:val="single" w:sz="2" w:space="0" w:color="000001"/>
+              <w:left w:val="single" w:sz="2" w:space="0" w:color="000001"/>
+              <w:bottom w:val="single" w:sz="2" w:space="0" w:color="000001"/>
+              <w:right w:val="single" w:sz="2" w:space="0" w:color="000001"/>
+              <w:insideH w:val="single" w:sz="2" w:space="0" w:color="000001"/>
+              <w:insideV w:val="single" w:sz="2" w:space="0" w:color="000001"/>
+            </w:tcBorders>
+            <w:shd w:fill="auto" w:val="clear"/>
+            <w:tcMar>
+              <w:left w:w="51" w:type="dxa"/>
             </w:tcMar>
           </w:tcPr>
           <w:p>
@@ -2492,13 +2568,14 @@
           <w:tcPr>
             <w:tcW w:w="1740" w:type="dxa"/>
             <w:tcBorders>
-              <w:left w:val="single" w:sz="2" w:space="0" w:color="000000"/>
-              <w:bottom w:val="single" w:sz="2" w:space="0" w:color="000000"/>
-              <w:insideH w:val="single" w:sz="2" w:space="0" w:color="000000"/>
-            </w:tcBorders>
-            <w:shd w:fill="auto" w:val="clear"/>
-            <w:tcMar>
-              <w:left w:w="54" w:type="dxa"/>
+              <w:top w:val="single" w:sz="2" w:space="0" w:color="000001"/>
+              <w:left w:val="single" w:sz="2" w:space="0" w:color="000001"/>
+              <w:bottom w:val="single" w:sz="2" w:space="0" w:color="000001"/>
+              <w:insideH w:val="single" w:sz="2" w:space="0" w:color="000001"/>
+            </w:tcBorders>
+            <w:shd w:fill="auto" w:val="clear"/>
+            <w:tcMar>
+              <w:left w:w="51" w:type="dxa"/>
             </w:tcMar>
           </w:tcPr>
           <w:p>
@@ -2516,13 +2593,14 @@
           <w:tcPr>
             <w:tcW w:w="5010" w:type="dxa"/>
             <w:tcBorders>
-              <w:left w:val="single" w:sz="2" w:space="0" w:color="000000"/>
-              <w:bottom w:val="single" w:sz="2" w:space="0" w:color="000000"/>
-              <w:insideH w:val="single" w:sz="2" w:space="0" w:color="000000"/>
-            </w:tcBorders>
-            <w:shd w:fill="auto" w:val="clear"/>
-            <w:tcMar>
-              <w:left w:w="54" w:type="dxa"/>
+              <w:top w:val="single" w:sz="2" w:space="0" w:color="000001"/>
+              <w:left w:val="single" w:sz="2" w:space="0" w:color="000001"/>
+              <w:bottom w:val="single" w:sz="2" w:space="0" w:color="000001"/>
+              <w:insideH w:val="single" w:sz="2" w:space="0" w:color="000001"/>
+            </w:tcBorders>
+            <w:shd w:fill="auto" w:val="clear"/>
+            <w:tcMar>
+              <w:left w:w="51" w:type="dxa"/>
             </w:tcMar>
           </w:tcPr>
           <w:p>
@@ -2540,15 +2618,16 @@
           <w:tcPr>
             <w:tcW w:w="3285" w:type="dxa"/>
             <w:tcBorders>
-              <w:left w:val="single" w:sz="2" w:space="0" w:color="000000"/>
-              <w:bottom w:val="single" w:sz="2" w:space="0" w:color="000000"/>
-              <w:right w:val="single" w:sz="2" w:space="0" w:color="000000"/>
-              <w:insideH w:val="single" w:sz="2" w:space="0" w:color="000000"/>
-              <w:insideV w:val="single" w:sz="2" w:space="0" w:color="000000"/>
-            </w:tcBorders>
-            <w:shd w:fill="auto" w:val="clear"/>
-            <w:tcMar>
-              <w:left w:w="54" w:type="dxa"/>
+              <w:top w:val="single" w:sz="2" w:space="0" w:color="000001"/>
+              <w:left w:val="single" w:sz="2" w:space="0" w:color="000001"/>
+              <w:bottom w:val="single" w:sz="2" w:space="0" w:color="000001"/>
+              <w:right w:val="single" w:sz="2" w:space="0" w:color="000001"/>
+              <w:insideH w:val="single" w:sz="2" w:space="0" w:color="000001"/>
+              <w:insideV w:val="single" w:sz="2" w:space="0" w:color="000001"/>
+            </w:tcBorders>
+            <w:shd w:fill="auto" w:val="clear"/>
+            <w:tcMar>
+              <w:left w:w="51" w:type="dxa"/>
             </w:tcMar>
           </w:tcPr>
           <w:p>
@@ -2571,13 +2650,14 @@
           <w:tcPr>
             <w:tcW w:w="1740" w:type="dxa"/>
             <w:tcBorders>
-              <w:left w:val="single" w:sz="2" w:space="0" w:color="000000"/>
-              <w:bottom w:val="single" w:sz="2" w:space="0" w:color="000000"/>
-              <w:insideH w:val="single" w:sz="2" w:space="0" w:color="000000"/>
-            </w:tcBorders>
-            <w:shd w:fill="auto" w:val="clear"/>
-            <w:tcMar>
-              <w:left w:w="54" w:type="dxa"/>
+              <w:top w:val="single" w:sz="2" w:space="0" w:color="000001"/>
+              <w:left w:val="single" w:sz="2" w:space="0" w:color="000001"/>
+              <w:bottom w:val="single" w:sz="2" w:space="0" w:color="000001"/>
+              <w:insideH w:val="single" w:sz="2" w:space="0" w:color="000001"/>
+            </w:tcBorders>
+            <w:shd w:fill="auto" w:val="clear"/>
+            <w:tcMar>
+              <w:left w:w="51" w:type="dxa"/>
             </w:tcMar>
           </w:tcPr>
           <w:p>
@@ -2595,13 +2675,14 @@
           <w:tcPr>
             <w:tcW w:w="5010" w:type="dxa"/>
             <w:tcBorders>
-              <w:left w:val="single" w:sz="2" w:space="0" w:color="000000"/>
-              <w:bottom w:val="single" w:sz="2" w:space="0" w:color="000000"/>
-              <w:insideH w:val="single" w:sz="2" w:space="0" w:color="000000"/>
-            </w:tcBorders>
-            <w:shd w:fill="auto" w:val="clear"/>
-            <w:tcMar>
-              <w:left w:w="54" w:type="dxa"/>
+              <w:top w:val="single" w:sz="2" w:space="0" w:color="000001"/>
+              <w:left w:val="single" w:sz="2" w:space="0" w:color="000001"/>
+              <w:bottom w:val="single" w:sz="2" w:space="0" w:color="000001"/>
+              <w:insideH w:val="single" w:sz="2" w:space="0" w:color="000001"/>
+            </w:tcBorders>
+            <w:shd w:fill="auto" w:val="clear"/>
+            <w:tcMar>
+              <w:left w:w="51" w:type="dxa"/>
             </w:tcMar>
           </w:tcPr>
           <w:p>
@@ -2619,15 +2700,16 @@
           <w:tcPr>
             <w:tcW w:w="3285" w:type="dxa"/>
             <w:tcBorders>
-              <w:left w:val="single" w:sz="2" w:space="0" w:color="000000"/>
-              <w:bottom w:val="single" w:sz="2" w:space="0" w:color="000000"/>
-              <w:right w:val="single" w:sz="2" w:space="0" w:color="000000"/>
-              <w:insideH w:val="single" w:sz="2" w:space="0" w:color="000000"/>
-              <w:insideV w:val="single" w:sz="2" w:space="0" w:color="000000"/>
-            </w:tcBorders>
-            <w:shd w:fill="auto" w:val="clear"/>
-            <w:tcMar>
-              <w:left w:w="54" w:type="dxa"/>
+              <w:top w:val="single" w:sz="2" w:space="0" w:color="000001"/>
+              <w:left w:val="single" w:sz="2" w:space="0" w:color="000001"/>
+              <w:bottom w:val="single" w:sz="2" w:space="0" w:color="000001"/>
+              <w:right w:val="single" w:sz="2" w:space="0" w:color="000001"/>
+              <w:insideH w:val="single" w:sz="2" w:space="0" w:color="000001"/>
+              <w:insideV w:val="single" w:sz="2" w:space="0" w:color="000001"/>
+            </w:tcBorders>
+            <w:shd w:fill="auto" w:val="clear"/>
+            <w:tcMar>
+              <w:left w:w="51" w:type="dxa"/>
             </w:tcMar>
           </w:tcPr>
           <w:p>
@@ -2650,13 +2732,14 @@
           <w:tcPr>
             <w:tcW w:w="1740" w:type="dxa"/>
             <w:tcBorders>
-              <w:left w:val="single" w:sz="2" w:space="0" w:color="000000"/>
-              <w:bottom w:val="single" w:sz="2" w:space="0" w:color="000000"/>
-              <w:insideH w:val="single" w:sz="2" w:space="0" w:color="000000"/>
-            </w:tcBorders>
-            <w:shd w:fill="auto" w:val="clear"/>
-            <w:tcMar>
-              <w:left w:w="54" w:type="dxa"/>
+              <w:top w:val="single" w:sz="2" w:space="0" w:color="000001"/>
+              <w:left w:val="single" w:sz="2" w:space="0" w:color="000001"/>
+              <w:bottom w:val="single" w:sz="2" w:space="0" w:color="000001"/>
+              <w:insideH w:val="single" w:sz="2" w:space="0" w:color="000001"/>
+            </w:tcBorders>
+            <w:shd w:fill="auto" w:val="clear"/>
+            <w:tcMar>
+              <w:left w:w="51" w:type="dxa"/>
             </w:tcMar>
           </w:tcPr>
           <w:p>
@@ -2674,13 +2757,14 @@
           <w:tcPr>
             <w:tcW w:w="5010" w:type="dxa"/>
             <w:tcBorders>
-              <w:left w:val="single" w:sz="2" w:space="0" w:color="000000"/>
-              <w:bottom w:val="single" w:sz="2" w:space="0" w:color="000000"/>
-              <w:insideH w:val="single" w:sz="2" w:space="0" w:color="000000"/>
-            </w:tcBorders>
-            <w:shd w:fill="auto" w:val="clear"/>
-            <w:tcMar>
-              <w:left w:w="54" w:type="dxa"/>
+              <w:top w:val="single" w:sz="2" w:space="0" w:color="000001"/>
+              <w:left w:val="single" w:sz="2" w:space="0" w:color="000001"/>
+              <w:bottom w:val="single" w:sz="2" w:space="0" w:color="000001"/>
+              <w:insideH w:val="single" w:sz="2" w:space="0" w:color="000001"/>
+            </w:tcBorders>
+            <w:shd w:fill="auto" w:val="clear"/>
+            <w:tcMar>
+              <w:left w:w="51" w:type="dxa"/>
             </w:tcMar>
           </w:tcPr>
           <w:p>
@@ -2698,15 +2782,16 @@
           <w:tcPr>
             <w:tcW w:w="3285" w:type="dxa"/>
             <w:tcBorders>
-              <w:left w:val="single" w:sz="2" w:space="0" w:color="000000"/>
-              <w:bottom w:val="single" w:sz="2" w:space="0" w:color="000000"/>
-              <w:right w:val="single" w:sz="2" w:space="0" w:color="000000"/>
-              <w:insideH w:val="single" w:sz="2" w:space="0" w:color="000000"/>
-              <w:insideV w:val="single" w:sz="2" w:space="0" w:color="000000"/>
-            </w:tcBorders>
-            <w:shd w:fill="auto" w:val="clear"/>
-            <w:tcMar>
-              <w:left w:w="54" w:type="dxa"/>
+              <w:top w:val="single" w:sz="2" w:space="0" w:color="000001"/>
+              <w:left w:val="single" w:sz="2" w:space="0" w:color="000001"/>
+              <w:bottom w:val="single" w:sz="2" w:space="0" w:color="000001"/>
+              <w:right w:val="single" w:sz="2" w:space="0" w:color="000001"/>
+              <w:insideH w:val="single" w:sz="2" w:space="0" w:color="000001"/>
+              <w:insideV w:val="single" w:sz="2" w:space="0" w:color="000001"/>
+            </w:tcBorders>
+            <w:shd w:fill="auto" w:val="clear"/>
+            <w:tcMar>
+              <w:left w:w="51" w:type="dxa"/>
             </w:tcMar>
           </w:tcPr>
           <w:p>
@@ -2729,13 +2814,14 @@
           <w:tcPr>
             <w:tcW w:w="1740" w:type="dxa"/>
             <w:tcBorders>
-              <w:left w:val="single" w:sz="2" w:space="0" w:color="000000"/>
-              <w:bottom w:val="single" w:sz="2" w:space="0" w:color="000000"/>
-              <w:insideH w:val="single" w:sz="2" w:space="0" w:color="000000"/>
-            </w:tcBorders>
-            <w:shd w:fill="auto" w:val="clear"/>
-            <w:tcMar>
-              <w:left w:w="54" w:type="dxa"/>
+              <w:top w:val="single" w:sz="2" w:space="0" w:color="000001"/>
+              <w:left w:val="single" w:sz="2" w:space="0" w:color="000001"/>
+              <w:bottom w:val="single" w:sz="2" w:space="0" w:color="000001"/>
+              <w:insideH w:val="single" w:sz="2" w:space="0" w:color="000001"/>
+            </w:tcBorders>
+            <w:shd w:fill="auto" w:val="clear"/>
+            <w:tcMar>
+              <w:left w:w="51" w:type="dxa"/>
             </w:tcMar>
           </w:tcPr>
           <w:p>
@@ -2752,13 +2838,14 @@
           <w:tcPr>
             <w:tcW w:w="5010" w:type="dxa"/>
             <w:tcBorders>
-              <w:left w:val="single" w:sz="2" w:space="0" w:color="000000"/>
-              <w:bottom w:val="single" w:sz="2" w:space="0" w:color="000000"/>
-              <w:insideH w:val="single" w:sz="2" w:space="0" w:color="000000"/>
-            </w:tcBorders>
-            <w:shd w:fill="auto" w:val="clear"/>
-            <w:tcMar>
-              <w:left w:w="54" w:type="dxa"/>
+              <w:top w:val="single" w:sz="2" w:space="0" w:color="000001"/>
+              <w:left w:val="single" w:sz="2" w:space="0" w:color="000001"/>
+              <w:bottom w:val="single" w:sz="2" w:space="0" w:color="000001"/>
+              <w:insideH w:val="single" w:sz="2" w:space="0" w:color="000001"/>
+            </w:tcBorders>
+            <w:shd w:fill="auto" w:val="clear"/>
+            <w:tcMar>
+              <w:left w:w="51" w:type="dxa"/>
             </w:tcMar>
           </w:tcPr>
           <w:p>
@@ -2775,15 +2862,16 @@
           <w:tcPr>
             <w:tcW w:w="3285" w:type="dxa"/>
             <w:tcBorders>
-              <w:left w:val="single" w:sz="2" w:space="0" w:color="000000"/>
-              <w:bottom w:val="single" w:sz="2" w:space="0" w:color="000000"/>
-              <w:right w:val="single" w:sz="2" w:space="0" w:color="000000"/>
-              <w:insideH w:val="single" w:sz="2" w:space="0" w:color="000000"/>
-              <w:insideV w:val="single" w:sz="2" w:space="0" w:color="000000"/>
-            </w:tcBorders>
-            <w:shd w:fill="auto" w:val="clear"/>
-            <w:tcMar>
-              <w:left w:w="54" w:type="dxa"/>
+              <w:top w:val="single" w:sz="2" w:space="0" w:color="000001"/>
+              <w:left w:val="single" w:sz="2" w:space="0" w:color="000001"/>
+              <w:bottom w:val="single" w:sz="2" w:space="0" w:color="000001"/>
+              <w:right w:val="single" w:sz="2" w:space="0" w:color="000001"/>
+              <w:insideH w:val="single" w:sz="2" w:space="0" w:color="000001"/>
+              <w:insideV w:val="single" w:sz="2" w:space="0" w:color="000001"/>
+            </w:tcBorders>
+            <w:shd w:fill="auto" w:val="clear"/>
+            <w:tcMar>
+              <w:left w:w="51" w:type="dxa"/>
             </w:tcMar>
           </w:tcPr>
           <w:p>
@@ -2814,6 +2902,7 @@
       <w:pgNumType w:fmt="decimal"/>
       <w:formProt w:val="false"/>
       <w:textDirection w:val="lrTb"/>
+      <w:docGrid w:type="default" w:linePitch="240" w:charSpace="4294961151"/>
     </w:sectPr>
   </w:body>
 </w:document>
@@ -2825,15 +2914,12 @@
     <w:rPrDefault>
       <w:rPr>
         <w:rFonts w:ascii="Liberation Serif" w:hAnsi="Liberation Serif" w:eastAsia="WenQuanYi Micro Hei" w:cs="Lohit Devanagari"/>
-        <w:sz w:val="24"/>
         <w:szCs w:val="24"/>
         <w:lang w:val="en-US" w:eastAsia="zh-CN" w:bidi="hi-IN"/>
       </w:rPr>
     </w:rPrDefault>
     <w:pPrDefault>
-      <w:pPr>
-        <w:widowControl/>
-      </w:pPr>
+      <w:pPr/>
     </w:pPrDefault>
   </w:docDefaults>
   <w:style w:type="paragraph" w:styleId="Normal">
@@ -2841,10 +2927,12 @@
     <w:qFormat/>
     <w:pPr>
       <w:widowControl/>
+      <w:bidi w:val="0"/>
+      <w:jc w:val="left"/>
     </w:pPr>
     <w:rPr>
       <w:rFonts w:ascii="Liberation Serif" w:hAnsi="Liberation Serif" w:eastAsia="WenQuanYi Micro Hei" w:cs="Lohit Devanagari"/>
-      <w:color w:val="auto"/>
+      <w:color w:val="00000A"/>
       <w:sz w:val="24"/>
       <w:szCs w:val="24"/>
       <w:lang w:val="en-US" w:eastAsia="zh-CN" w:bidi="hi-IN"/>

</xml_diff>